<commit_message>
Actualización manual de usuario de Unidad
</commit_message>
<xml_diff>
--- a/4-Manual-Usuario/M003.01 - Manual-Usuario-Unidad.docx
+++ b/4-Manual-Usuario/M003.01 - Manual-Usuario-Unidad.docx
@@ -841,7 +841,7 @@
         </w:tabs>
         <w:rPr/>
       </w:pPr>
-      <w:hyperlink w:anchor="__RefHeading__6098_2142865658">
+      <w:hyperlink w:anchor="__RefHeading__10513_2142865658">
         <w:r>
           <w:rPr>
             <w:rStyle w:val="Style"/>
@@ -891,7 +891,7 @@
         </w:tabs>
         <w:rPr/>
       </w:pPr>
-      <w:hyperlink w:anchor="__RefHeading__6100_2142865658">
+      <w:hyperlink w:anchor="__RefHeading__12623_2142865658">
         <w:r>
           <w:rPr>
             <w:rStyle w:val="Style"/>
@@ -916,7 +916,7 @@
         </w:tabs>
         <w:rPr/>
       </w:pPr>
-      <w:hyperlink w:anchor="__RefHeading__16425_158700458971213">
+      <w:hyperlink w:anchor="__RefHeading__16425_158700458971214">
         <w:r>
           <w:rPr>
             <w:rStyle w:val="Style"/>
@@ -927,9 +927,84 @@
           <w:rPr>
             <w:rStyle w:val="Style"/>
           </w:rPr>
-          <w:t>4.1 Reportes</w:t>
+          <w:t>4.1 Administración de convocatorias</w:t>
           <w:tab/>
           <w:t>20</w:t>
+        </w:r>
+      </w:hyperlink>
+    </w:p>
+    <w:p>
+      <w:pPr>
+        <w:pStyle w:val="Ndice1"/>
+        <w:tabs>
+          <w:tab w:val="right" w:pos="8838" w:leader="dot"/>
+        </w:tabs>
+        <w:rPr/>
+      </w:pPr>
+      <w:hyperlink w:anchor="__RefHeading__13672_2142865658">
+        <w:r>
+          <w:rPr>
+            <w:rStyle w:val="Style"/>
+          </w:rPr>
+          <w:t xml:space="preserve"> </w:t>
+        </w:r>
+        <w:r>
+          <w:rPr>
+            <w:rStyle w:val="Style"/>
+          </w:rPr>
+          <w:t>4.2 Administración de fases de la convocatoria</w:t>
+          <w:tab/>
+          <w:t>22</w:t>
+        </w:r>
+      </w:hyperlink>
+    </w:p>
+    <w:p>
+      <w:pPr>
+        <w:pStyle w:val="Ndice1"/>
+        <w:tabs>
+          <w:tab w:val="right" w:pos="8838" w:leader="dot"/>
+        </w:tabs>
+        <w:rPr/>
+      </w:pPr>
+      <w:hyperlink w:anchor="__RefHeading__16094_2142865658">
+        <w:r>
+          <w:rPr>
+            <w:rStyle w:val="Style"/>
+          </w:rPr>
+          <w:t xml:space="preserve"> </w:t>
+        </w:r>
+        <w:r>
+          <w:rPr>
+            <w:rStyle w:val="Style"/>
+          </w:rPr>
+          <w:t>4.3 Administración control de fechas departamentales de la convocatoria</w:t>
+          <w:tab/>
+          <w:t>24</w:t>
+        </w:r>
+      </w:hyperlink>
+    </w:p>
+    <w:p>
+      <w:pPr>
+        <w:pStyle w:val="Ndice1"/>
+        <w:tabs>
+          <w:tab w:val="right" w:pos="8838" w:leader="dot"/>
+        </w:tabs>
+        <w:rPr/>
+      </w:pPr>
+      <w:hyperlink w:anchor="__RefHeading__24267_2142865658">
+        <w:r>
+          <w:rPr>
+            <w:rStyle w:val="Style"/>
+          </w:rPr>
+          <w:t xml:space="preserve"> </w:t>
+        </w:r>
+        <w:r>
+          <w:rPr>
+            <w:rStyle w:val="Style"/>
+          </w:rPr>
+          <w:t>4.4 Administración control de fechas por programa de la convocatoria</w:t>
+          <w:tab/>
+          <w:t>26</w:t>
         </w:r>
       </w:hyperlink>
       <w:r>
@@ -981,7 +1056,7 @@
         <w:rPr/>
         <w:t>Ilustración 1: Vista rápida de las funcionalidades de usuario unidad en el módulo de preinscripción</w:t>
         <w:tab/>
-        <w:t>4</w:t>
+        <w:t>5</w:t>
       </w:r>
     </w:p>
     <w:p>
@@ -996,7 +1071,7 @@
         <w:rPr/>
         <w:t>Ilustración 2: Vista rápida de las funcionalidades de usuario unidad en el módulo de seguimiento</w:t>
         <w:tab/>
-        <w:t>9</w:t>
+        <w:t>10</w:t>
       </w:r>
     </w:p>
     <w:p>
@@ -1011,7 +1086,7 @@
         <w:rPr/>
         <w:t>Ilustración 3: Vista rápida de las funcionalidades de usuario unidad en el módulo de reportes</w:t>
         <w:tab/>
-        <w:t>17</w:t>
+        <w:t>18</w:t>
       </w:r>
     </w:p>
     <w:p>
@@ -1024,9 +1099,9 @@
       </w:pPr>
       <w:r>
         <w:rPr/>
-        <w:t>Ilustración 4: Vista rápida de las funcionalidades de usuario unidad en el módulo de configuración y administración.</w:t>
+        <w:t>Ilustración 4: Vista rápida de las funcionalidades de usuario unidad en el módulo de de configuración y administración.</w:t>
         <w:tab/>
-        <w:t>19</w:t>
+        <w:t>20</w:t>
       </w:r>
       <w:r>
         <w:fldChar w:fldCharType="end"/>
@@ -1493,7 +1568,7 @@
                 <wp:positionV relativeFrom="paragraph">
                   <wp:posOffset>0</wp:posOffset>
                 </wp:positionV>
-                <wp:extent cx="5639435" cy="1712595"/>
+                <wp:extent cx="5639435" cy="1864360"/>
                 <wp:effectExtent l="0" t="0" r="0" b="0"/>
                 <wp:wrapTopAndBottom/>
                 <wp:docPr id="1" name="Marco1"/>
@@ -1504,7 +1579,7 @@
                       <wps:spPr>
                         <a:xfrm>
                           <a:off x="0" y="0"/>
-                          <a:ext cx="5639435" cy="1712595"/>
+                          <a:ext cx="5639435" cy="1864360"/>
                         </a:xfrm>
                         <a:prstGeom prst="rect"/>
                       </wps:spPr>
@@ -1546,7 +1621,7 @@
           </mc:Choice>
           <mc:Fallback>
             <w:pict>
-              <v:rect style="position:absolute;rotation:0;width:444.05pt;height:134.85pt;mso-wrap-distance-left:0pt;mso-wrap-distance-right:0pt;mso-wrap-distance-top:0pt;mso-wrap-distance-bottom:0pt;margin-top:0pt;mso-position-vertical-relative:text;margin-left:-4.55pt;mso-position-horizontal-relative:text">
+              <v:rect style="position:absolute;rotation:0;width:444.05pt;height:146.8pt;mso-wrap-distance-left:0pt;mso-wrap-distance-right:0pt;mso-wrap-distance-top:0pt;mso-wrap-distance-bottom:0pt;margin-top:0pt;mso-position-vertical-relative:text;margin-left:-4.55pt;mso-position-horizontal-relative:text">
                 <v:textbox inset="0in,0in,0in,0in">
                   <w:txbxContent>
                     <w:p>
@@ -1592,7 +1667,7 @@
                 <wp:positionV relativeFrom="paragraph">
                   <wp:posOffset>123825</wp:posOffset>
                 </wp:positionV>
-                <wp:extent cx="5639435" cy="1405255"/>
+                <wp:extent cx="5639435" cy="1557020"/>
                 <wp:effectExtent l="0" t="0" r="0" b="0"/>
                 <wp:wrapTopAndBottom/>
                 <wp:docPr id="2" name="Marco2"/>
@@ -1603,7 +1678,7 @@
                       <wps:spPr>
                         <a:xfrm>
                           <a:off x="0" y="0"/>
-                          <a:ext cx="5639435" cy="1405255"/>
+                          <a:ext cx="5639435" cy="1557020"/>
                         </a:xfrm>
                         <a:prstGeom prst="rect"/>
                       </wps:spPr>
@@ -1624,7 +1699,7 @@
                               <w:t xml:space="preserve">Ilustración </w:t>
                               <w:drawing>
                                 <wp:inline distT="0" distB="0" distL="0" distR="0">
-                                  <wp:extent cx="2823210" cy="776605"/>
+                                  <wp:extent cx="3310890" cy="910590"/>
                                   <wp:effectExtent l="0" t="0" r="0" b="0"/>
                                   <wp:docPr id="3" name="Imagen1" descr=""/>
                                   <wp:cNvGraphicFramePr>
@@ -1648,7 +1723,7 @@
                                         <pic:spPr bwMode="auto">
                                           <a:xfrm>
                                             <a:off x="0" y="0"/>
-                                            <a:ext cx="2823210" cy="776605"/>
+                                            <a:ext cx="3310890" cy="910590"/>
                                           </a:xfrm>
                                           <a:prstGeom prst="rect">
                                             <a:avLst/>
@@ -1771,7 +1846,7 @@
           </mc:Choice>
           <mc:Fallback>
             <w:pict>
-              <v:rect style="position:absolute;rotation:0;width:444.05pt;height:110.65pt;mso-wrap-distance-left:0pt;mso-wrap-distance-right:0pt;mso-wrap-distance-top:0pt;mso-wrap-distance-bottom:0pt;margin-top:9.75pt;mso-position-vertical-relative:text;margin-left:0pt;mso-position-horizontal-relative:text">
+              <v:rect style="position:absolute;rotation:0;width:444.05pt;height:122.6pt;mso-wrap-distance-left:0pt;mso-wrap-distance-right:0pt;mso-wrap-distance-top:0pt;mso-wrap-distance-bottom:0pt;margin-top:9.75pt;mso-position-vertical-relative:text;margin-left:0pt;mso-position-horizontal-relative:text">
                 <v:textbox inset="0in,0in,0in,0in">
                   <w:txbxContent>
                     <w:p>
@@ -1789,7 +1864,7 @@
                         <w:t xml:space="preserve">Ilustración </w:t>
                         <w:drawing>
                           <wp:inline distT="0" distB="0" distL="0" distR="0">
-                            <wp:extent cx="2823210" cy="776605"/>
+                            <wp:extent cx="3310890" cy="910590"/>
                             <wp:effectExtent l="0" t="0" r="0" b="0"/>
                             <wp:docPr id="4" name="Imagen1" descr=""/>
                             <wp:cNvGraphicFramePr>
@@ -1813,7 +1888,7 @@
                                   <pic:spPr bwMode="auto">
                                     <a:xfrm>
                                       <a:off x="0" y="0"/>
-                                      <a:ext cx="2823210" cy="776605"/>
+                                      <a:ext cx="3310890" cy="910590"/>
                                     </a:xfrm>
                                     <a:prstGeom prst="rect">
                                       <a:avLst/>
@@ -4003,7 +4078,7 @@
                               <w:t xml:space="preserve">Ilustración </w:t>
                               <w:drawing>
                                 <wp:inline distT="0" distB="0" distL="0" distR="0">
-                                  <wp:extent cx="5278755" cy="734695"/>
+                                  <wp:extent cx="5639435" cy="784860"/>
                                   <wp:effectExtent l="0" t="0" r="0" b="0"/>
                                   <wp:docPr id="17" name="Imagen12" descr=""/>
                                   <wp:cNvGraphicFramePr>
@@ -4027,7 +4102,7 @@
                                         <pic:spPr bwMode="auto">
                                           <a:xfrm>
                                             <a:off x="0" y="0"/>
-                                            <a:ext cx="5278755" cy="734695"/>
+                                            <a:ext cx="5639435" cy="784860"/>
                                           </a:xfrm>
                                           <a:prstGeom prst="rect">
                                             <a:avLst/>
@@ -4168,7 +4243,7 @@
                         <w:t xml:space="preserve">Ilustración </w:t>
                         <w:drawing>
                           <wp:inline distT="0" distB="0" distL="0" distR="0">
-                            <wp:extent cx="5278755" cy="734695"/>
+                            <wp:extent cx="5639435" cy="784860"/>
                             <wp:effectExtent l="0" t="0" r="0" b="0"/>
                             <wp:docPr id="18" name="Imagen12" descr=""/>
                             <wp:cNvGraphicFramePr>
@@ -4192,7 +4267,7 @@
                                   <pic:spPr bwMode="auto">
                                     <a:xfrm>
                                       <a:off x="0" y="0"/>
-                                      <a:ext cx="5278755" cy="734695"/>
+                                      <a:ext cx="5639435" cy="784860"/>
                                     </a:xfrm>
                                     <a:prstGeom prst="rect">
                                       <a:avLst/>
@@ -4521,6 +4596,8 @@
         </w:numPr>
         <w:jc w:val="center"/>
         <w:rPr>
+          <w:sz w:val="32"/>
+          <w:szCs w:val="32"/>
           <w:lang w:val="es-CO"/>
         </w:rPr>
       </w:pPr>
@@ -5144,6 +5221,8 @@
         </w:numPr>
         <w:jc w:val="center"/>
         <w:rPr>
+          <w:sz w:val="32"/>
+          <w:szCs w:val="32"/>
           <w:lang w:val="es-CO"/>
         </w:rPr>
       </w:pPr>
@@ -5552,6 +5631,8 @@
         </w:numPr>
         <w:jc w:val="center"/>
         <w:rPr>
+          <w:sz w:val="32"/>
+          <w:szCs w:val="32"/>
           <w:lang w:val="es-CO"/>
         </w:rPr>
       </w:pPr>
@@ -6102,6 +6183,8 @@
         </w:numPr>
         <w:jc w:val="center"/>
         <w:rPr>
+          <w:sz w:val="32"/>
+          <w:szCs w:val="32"/>
           <w:lang w:val="es-CO"/>
         </w:rPr>
       </w:pPr>
@@ -6651,7 +6734,7 @@
           <w:lang w:val="es-CO"/>
         </w:rPr>
       </w:pPr>
-      <w:bookmarkStart w:id="10" w:name="__RefHeading__6098_2142865658"/>
+      <w:bookmarkStart w:id="10" w:name="__RefHeading__10513_2142865658"/>
       <w:bookmarkEnd w:id="10"/>
       <w:r>
         <w:rPr>
@@ -7397,6 +7480,8 @@
         </w:numPr>
         <w:jc w:val="center"/>
         <w:rPr>
+          <w:sz w:val="32"/>
+          <w:szCs w:val="32"/>
           <w:lang w:val="es-CO"/>
         </w:rPr>
       </w:pPr>
@@ -7815,7 +7900,7 @@
           <w:lang w:val="es-CO"/>
         </w:rPr>
       </w:pPr>
-      <w:bookmarkStart w:id="12" w:name="__RefHeading__6100_2142865658"/>
+      <w:bookmarkStart w:id="12" w:name="__RefHeading__12623_2142865658"/>
       <w:bookmarkEnd w:id="12"/>
       <w:r>
         <w:rPr>
@@ -7823,15 +7908,7 @@
           <w:szCs w:val="32"/>
           <w:lang w:val="es-CO"/>
         </w:rPr>
-        <w:t xml:space="preserve">Módulo de </w:t>
-      </w:r>
-      <w:r>
-        <w:rPr>
-          <w:sz w:val="32"/>
-          <w:szCs w:val="32"/>
-          <w:lang w:val="es-CO"/>
-        </w:rPr>
-        <w:t>configuración y administración</w:t>
+        <w:t>Módulo de configuración y administración</w:t>
       </w:r>
     </w:p>
     <w:p>
@@ -7869,31 +7946,19 @@
         <w:rPr>
           <w:lang w:val="es-CO"/>
         </w:rPr>
-        <w:t xml:space="preserve">Definición del </w:t>
-      </w:r>
-      <w:r>
-        <w:rPr>
-          <w:lang w:val="es-CO"/>
-        </w:rPr>
-        <w:t>cuarto</w:t>
-      </w:r>
-      <w:r>
-        <w:rPr>
-          <w:lang w:val="es-CO"/>
-        </w:rPr>
-        <w:t xml:space="preserve"> conjunto de </w:t>
-      </w:r>
-      <w:r>
-        <w:rPr>
-          <w:lang w:val="es-CO"/>
-        </w:rPr>
-        <w:t>funcionalidades del usuario con perfil unidad</w:t>
-      </w:r>
-      <w:r>
-        <w:rPr>
-          <w:lang w:val="es-CO"/>
-        </w:rPr>
-        <w:t xml:space="preserve"> y observaciones generales.</w:t>
+        <w:t xml:space="preserve">Definición del cuarto conjunto de funcionalidades del módulo de configuración y administración </w:t>
+      </w:r>
+      <w:r>
+        <w:rPr>
+          <w:lang w:val="es-CO"/>
+        </w:rPr>
+        <w:t>para el</w:t>
+      </w:r>
+      <w:r>
+        <w:rPr>
+          <w:lang w:val="es-CO"/>
+        </w:rPr>
+        <w:t xml:space="preserve"> usuario con perfil unidad y observaciones generales.</w:t>
       </w:r>
     </w:p>
     <w:p>
@@ -7940,7 +8005,7 @@
                 <wp:positionV relativeFrom="paragraph">
                   <wp:posOffset>0</wp:posOffset>
                 </wp:positionV>
-                <wp:extent cx="5639435" cy="1922780"/>
+                <wp:extent cx="5639435" cy="1854200"/>
                 <wp:effectExtent l="0" t="0" r="0" b="0"/>
                 <wp:wrapTopAndBottom/>
                 <wp:docPr id="42" name="Marco7"/>
@@ -7951,7 +8016,7 @@
                       <wps:spPr>
                         <a:xfrm>
                           <a:off x="0" y="0"/>
-                          <a:ext cx="5639435" cy="1922780"/>
+                          <a:ext cx="5639435" cy="1854200"/>
                         </a:xfrm>
                         <a:prstGeom prst="rect"/>
                       </wps:spPr>
@@ -7993,7 +8058,7 @@
           </mc:Choice>
           <mc:Fallback>
             <w:pict>
-              <v:rect style="position:absolute;rotation:0;width:444.05pt;height:151.4pt;mso-wrap-distance-left:0pt;mso-wrap-distance-right:0pt;mso-wrap-distance-top:0pt;mso-wrap-distance-bottom:0pt;margin-top:0pt;mso-position-vertical-relative:text;margin-left:-4.55pt;mso-position-horizontal-relative:text">
+              <v:rect style="position:absolute;rotation:0;width:444.05pt;height:146pt;mso-wrap-distance-left:0pt;mso-wrap-distance-right:0pt;mso-wrap-distance-top:0pt;mso-wrap-distance-bottom:0pt;margin-top:0pt;mso-position-vertical-relative:text;margin-left:-4.55pt;mso-position-horizontal-relative:text">
                 <v:textbox inset="0in,0in,0in,0in">
                   <w:txbxContent>
                     <w:p>
@@ -8039,7 +8104,7 @@
                 <wp:positionV relativeFrom="paragraph">
                   <wp:posOffset>123825</wp:posOffset>
                 </wp:positionV>
-                <wp:extent cx="5639435" cy="1615440"/>
+                <wp:extent cx="5639435" cy="1546860"/>
                 <wp:effectExtent l="0" t="0" r="0" b="0"/>
                 <wp:wrapTopAndBottom/>
                 <wp:docPr id="43" name="Marco8"/>
@@ -8050,7 +8115,7 @@
                       <wps:spPr>
                         <a:xfrm>
                           <a:off x="0" y="0"/>
-                          <a:ext cx="5639435" cy="1615440"/>
+                          <a:ext cx="5639435" cy="1546860"/>
                         </a:xfrm>
                         <a:prstGeom prst="rect"/>
                       </wps:spPr>
@@ -8071,7 +8136,7 @@
                               <w:t xml:space="preserve">Ilustración </w:t>
                               <w:drawing>
                                 <wp:inline distT="0" distB="0" distL="0" distR="0">
-                                  <wp:extent cx="5136515" cy="1038860"/>
+                                  <wp:extent cx="5639435" cy="912495"/>
                                   <wp:effectExtent l="0" t="0" r="0" b="0"/>
                                   <wp:docPr id="44" name="Imagen32" descr=""/>
                                   <wp:cNvGraphicFramePr>
@@ -8095,7 +8160,7 @@
                                         <pic:spPr bwMode="auto">
                                           <a:xfrm>
                                             <a:off x="0" y="0"/>
-                                            <a:ext cx="5136515" cy="1038860"/>
+                                            <a:ext cx="5639435" cy="912495"/>
                                           </a:xfrm>
                                           <a:prstGeom prst="rect">
                                             <a:avLst/>
@@ -8199,7 +8264,14 @@
                                 <w:sz w:val="20"/>
                                 <w:lang w:val="es-CO"/>
                               </w:rPr>
-                              <w:t>configuración y administración.</w:t>
+                              <w:t xml:space="preserve"> </w:t>
+                            </w:r>
+                            <w:r>
+                              <w:rPr>
+                                <w:sz w:val="20"/>
+                                <w:lang w:val="es-CO"/>
+                              </w:rPr>
+                              <w:t>de configuración y administración.</w:t>
                             </w:r>
                           </w:p>
                         </w:txbxContent>
@@ -8218,7 +8290,7 @@
           </mc:Choice>
           <mc:Fallback>
             <w:pict>
-              <v:rect style="position:absolute;rotation:0;width:444.05pt;height:127.2pt;mso-wrap-distance-left:0pt;mso-wrap-distance-right:0pt;mso-wrap-distance-top:0pt;mso-wrap-distance-bottom:0pt;margin-top:9.75pt;mso-position-vertical-relative:text;margin-left:0pt;mso-position-horizontal-relative:text">
+              <v:rect style="position:absolute;rotation:0;width:444.05pt;height:121.8pt;mso-wrap-distance-left:0pt;mso-wrap-distance-right:0pt;mso-wrap-distance-top:0pt;mso-wrap-distance-bottom:0pt;margin-top:9.75pt;mso-position-vertical-relative:text;margin-left:0pt;mso-position-horizontal-relative:text">
                 <v:textbox inset="0in,0in,0in,0in">
                   <w:txbxContent>
                     <w:p>
@@ -8236,7 +8308,7 @@
                         <w:t xml:space="preserve">Ilustración </w:t>
                         <w:drawing>
                           <wp:inline distT="0" distB="0" distL="0" distR="0">
-                            <wp:extent cx="5136515" cy="1038860"/>
+                            <wp:extent cx="5639435" cy="912495"/>
                             <wp:effectExtent l="0" t="0" r="0" b="0"/>
                             <wp:docPr id="45" name="Imagen32" descr=""/>
                             <wp:cNvGraphicFramePr>
@@ -8260,7 +8332,7 @@
                                   <pic:spPr bwMode="auto">
                                     <a:xfrm>
                                       <a:off x="0" y="0"/>
-                                      <a:ext cx="5136515" cy="1038860"/>
+                                      <a:ext cx="5639435" cy="912495"/>
                                     </a:xfrm>
                                     <a:prstGeom prst="rect">
                                       <a:avLst/>
@@ -8364,7 +8436,14 @@
                           <w:sz w:val="20"/>
                           <w:lang w:val="es-CO"/>
                         </w:rPr>
-                        <w:t>configuración y administración.</w:t>
+                        <w:t xml:space="preserve"> </w:t>
+                      </w:r>
+                      <w:r>
+                        <w:rPr>
+                          <w:sz w:val="20"/>
+                          <w:lang w:val="es-CO"/>
+                        </w:rPr>
+                        <w:t>de configuración y administración.</w:t>
                       </w:r>
                     </w:p>
                   </w:txbxContent>
@@ -8388,159 +8467,35 @@
         <w:rPr>
           <w:lang w:val="es-CO"/>
         </w:rPr>
-        <w:t>A</w:t>
-      </w:r>
-      <w:r>
-        <w:rPr>
-          <w:lang w:val="es-CO"/>
-        </w:rPr>
-        <w:t xml:space="preserve"> continuación se expresan a profundidad cada un</w:t>
-      </w:r>
-      <w:r>
-        <w:rPr>
-          <w:lang w:val="es-CO"/>
-        </w:rPr>
-        <w:t>a</w:t>
-      </w:r>
-      <w:r>
-        <w:rPr>
-          <w:lang w:val="es-CO"/>
-        </w:rPr>
-        <w:t xml:space="preserve"> de l</w:t>
-      </w:r>
-      <w:r>
-        <w:rPr>
-          <w:lang w:val="es-CO"/>
-        </w:rPr>
-        <w:t>a</w:t>
-      </w:r>
-      <w:r>
-        <w:rPr>
-          <w:lang w:val="es-CO"/>
-        </w:rPr>
-        <w:t xml:space="preserve">s </w:t>
-      </w:r>
-      <w:r>
-        <w:rPr>
-          <w:lang w:val="es-CO"/>
-        </w:rPr>
-        <w:t xml:space="preserve">funcionalidades </w:t>
-      </w:r>
-      <w:r>
-        <w:rPr>
-          <w:lang w:val="es-CO"/>
-        </w:rPr>
-        <w:t xml:space="preserve">del módulo de </w:t>
-      </w:r>
-      <w:r>
-        <w:rPr>
-          <w:lang w:val="es-CO"/>
-        </w:rPr>
-        <w:t>configuración y administración</w:t>
+        <w:t>A continuación se expresan a profundidad cada una de las funcionalidades del módulo de configuración y administración para el usuario unidad representados en la ilustración anterior, dados los respectivos identificadores de funcionalidad (</w:t>
+      </w:r>
+      <w:r>
+        <w:rPr>
+          <w:b/>
+          <w:bCs/>
+          <w:lang w:val="es-CO"/>
+        </w:rPr>
+        <w:t xml:space="preserve">ID FU: 0020, 0021, 0022, 0023, 0024, 0025, 0026, 0027 </w:t>
+      </w:r>
+      <w:r>
+        <w:rPr>
+          <w:b/>
+          <w:bCs/>
+          <w:lang w:val="es-CO"/>
+        </w:rPr>
+        <w:t>y 0028</w:t>
+      </w:r>
+      <w:r>
+        <w:rPr>
+          <w:lang w:val="es-CO"/>
+        </w:rPr>
+        <w:t xml:space="preserve">). </w:t>
       </w:r>
       <w:r>
         <w:rPr>
           <w:lang w:val="es-CO"/>
         </w:rPr>
         <w:t xml:space="preserve"> </w:t>
-      </w:r>
-      <w:r>
-        <w:rPr>
-          <w:lang w:val="es-CO"/>
-        </w:rPr>
-        <w:t>para el usuario unidad</w:t>
-      </w:r>
-      <w:r>
-        <w:rPr>
-          <w:lang w:val="es-CO"/>
-        </w:rPr>
-        <w:t xml:space="preserve"> representados en la </w:t>
-      </w:r>
-      <w:r>
-        <w:rPr>
-          <w:lang w:val="es-CO"/>
-        </w:rPr>
-        <w:t>ilustración</w:t>
-      </w:r>
-      <w:r>
-        <w:rPr>
-          <w:lang w:val="es-CO"/>
-        </w:rPr>
-        <w:t xml:space="preserve"> </w:t>
-      </w:r>
-      <w:r>
-        <w:rPr>
-          <w:lang w:val="es-CO"/>
-        </w:rPr>
-        <w:t>anterior</w:t>
-      </w:r>
-      <w:r>
-        <w:rPr>
-          <w:lang w:val="es-CO"/>
-        </w:rPr>
-        <w:t xml:space="preserve">, dados los respectivos identificadores de </w:t>
-      </w:r>
-      <w:r>
-        <w:rPr>
-          <w:lang w:val="es-CO"/>
-        </w:rPr>
-        <w:t>funcionalidad</w:t>
-      </w:r>
-      <w:r>
-        <w:rPr>
-          <w:lang w:val="es-CO"/>
-        </w:rPr>
-        <w:t xml:space="preserve"> (</w:t>
-      </w:r>
-      <w:r>
-        <w:rPr>
-          <w:b/>
-          <w:lang w:val="es-CO"/>
-        </w:rPr>
-        <w:t xml:space="preserve">ID </w:t>
-      </w:r>
-      <w:r>
-        <w:rPr>
-          <w:b/>
-          <w:lang w:val="es-CO"/>
-        </w:rPr>
-        <w:t>FU</w:t>
-      </w:r>
-      <w:r>
-        <w:rPr>
-          <w:b/>
-          <w:lang w:val="es-CO"/>
-        </w:rPr>
-        <w:t>: 00</w:t>
-      </w:r>
-      <w:r>
-        <w:rPr>
-          <w:b/>
-          <w:lang w:val="es-CO"/>
-        </w:rPr>
-        <w:t>20</w:t>
-      </w:r>
-      <w:bookmarkStart w:id="13" w:name="__DdeLink__6101_2142865658"/>
-      <w:r>
-        <w:rPr>
-          <w:b/>
-          <w:lang w:val="es-CO"/>
-        </w:rPr>
-        <w:t>, 0021</w:t>
-      </w:r>
-      <w:bookmarkEnd w:id="13"/>
-      <w:r>
-        <w:rPr>
-          <w:b/>
-          <w:lang w:val="es-CO"/>
-        </w:rPr>
-        <w:t>, 0022, 0023, 0024, 0025, 0026, 0027</w:t>
-      </w:r>
-      <w:r>
-        <w:rPr>
-          <w:lang w:val="es-CO"/>
-        </w:rPr>
-        <w:t xml:space="preserve">). </w:t>
       </w:r>
     </w:p>
     <w:p>
@@ -8570,36 +8525,46 @@
         </w:numPr>
         <w:jc w:val="center"/>
         <w:rPr>
-          <w:lang w:val="es-CO"/>
-        </w:rPr>
-      </w:pPr>
-      <w:bookmarkStart w:id="14" w:name="__RefHeading__16425_158700458971213"/>
-      <w:bookmarkEnd w:id="14"/>
-      <w:r>
-        <w:rPr>
           <w:sz w:val="32"/>
           <w:szCs w:val="32"/>
           <w:lang w:val="es-CO"/>
         </w:rPr>
-        <w:t>Administración y configuración de convocatoria</w:t>
-      </w:r>
-    </w:p>
-    <w:p>
-      <w:pPr>
-        <w:pStyle w:val="Normal"/>
-        <w:jc w:val="center"/>
+      </w:pPr>
+      <w:bookmarkStart w:id="13" w:name="__RefHeading__16425_158700458971214"/>
+      <w:bookmarkEnd w:id="13"/>
+      <w:r>
         <w:rPr>
           <w:sz w:val="32"/>
           <w:szCs w:val="32"/>
           <w:lang w:val="es-CO"/>
         </w:rPr>
-      </w:pPr>
+        <w:t>Administración de convocatoria</w:t>
+      </w:r>
       <w:r>
         <w:rPr>
           <w:sz w:val="32"/>
           <w:szCs w:val="32"/>
           <w:lang w:val="es-CO"/>
         </w:rPr>
+        <w:t>s</w:t>
+      </w:r>
+    </w:p>
+    <w:p>
+      <w:pPr>
+        <w:pStyle w:val="Normal"/>
+        <w:jc w:val="center"/>
+        <w:rPr>
+          <w:sz w:val="32"/>
+          <w:szCs w:val="32"/>
+          <w:lang w:val="es-CO"/>
+        </w:rPr>
+      </w:pPr>
+      <w:r>
+        <w:rPr>
+          <w:sz w:val="32"/>
+          <w:szCs w:val="32"/>
+          <w:lang w:val="es-CO"/>
+        </w:rPr>
       </w:r>
     </w:p>
     <w:p>
@@ -8633,7 +8598,7 @@
           <w:szCs w:val="24"/>
           <w:lang w:val="es-CO"/>
         </w:rPr>
-        <w:t xml:space="preserve">generar reportes </w:t>
+        <w:t xml:space="preserve">gestionar convocatorias </w:t>
       </w:r>
       <w:r>
         <w:rPr>
@@ -8688,7 +8653,7 @@
           <w:szCs w:val="24"/>
           <w:lang w:val="es-CO"/>
         </w:rPr>
-        <w:t>Reportes</w:t>
+        <w:t>Configuración</w:t>
       </w:r>
       <w:r>
         <w:rPr>
@@ -8704,7 +8669,7 @@
           <w:szCs w:val="24"/>
           <w:lang w:val="es-CO"/>
         </w:rPr>
-        <w:t>Listado de Reportes</w:t>
+        <w:t>Convocatorias Activas y/o Convocatoria Actual</w:t>
       </w:r>
       <w:r>
         <w:rPr>
@@ -8739,7 +8704,7 @@
             <wp:positionV relativeFrom="paragraph">
               <wp:align>top</wp:align>
             </wp:positionV>
-            <wp:extent cx="832485" cy="494030"/>
+            <wp:extent cx="1757045" cy="2488565"/>
             <wp:effectExtent l="0" t="0" r="0" b="0"/>
             <wp:wrapTopAndBottom/>
             <wp:docPr id="46" name="Imagen33" descr=""/>
@@ -8764,7 +8729,7 @@
                   <pic:spPr bwMode="auto">
                     <a:xfrm>
                       <a:off x="0" y="0"/>
-                      <a:ext cx="832485" cy="494030"/>
+                      <a:ext cx="1757045" cy="2488565"/>
                     </a:xfrm>
                     <a:prstGeom prst="rect">
                       <a:avLst/>
@@ -8782,38 +8747,359 @@
             </a:graphic>
           </wp:anchor>
         </w:drawing>
-      </w:r>
-      <w:r>
-        <w:rPr>
-          <w:sz w:val="24"/>
-          <w:szCs w:val="24"/>
-          <w:lang w:val="es-CO"/>
-        </w:rPr>
-        <w:t>Filtrar listado de reportes</w:t>
-      </w:r>
-      <w:r>
-        <w:rPr>
-          <w:sz w:val="24"/>
-          <w:szCs w:val="24"/>
-          <w:lang w:val="es-CO"/>
-        </w:rPr>
-        <w:t xml:space="preserve">: </w:t>
-      </w:r>
-      <w:r>
-        <w:rPr>
-          <w:sz w:val="24"/>
-          <w:szCs w:val="24"/>
-          <w:lang w:val="es-CO"/>
-        </w:rPr>
-        <w:t>en este paso el usuario tiene la opción de filtrar el listado de reportes, seleccionando el departamento, municipio, institución, sede, paquete, programa, módulo y jornada</w:t>
-      </w:r>
-      <w:r>
-        <w:rPr>
-          <w:sz w:val="24"/>
-          <w:szCs w:val="24"/>
-          <w:lang w:val="es-CO"/>
-        </w:rPr>
-        <w:t xml:space="preserve">.  </w:t>
+        <w:drawing>
+          <wp:anchor behindDoc="0" distT="0" distB="0" distL="0" distR="0" simplePos="0" locked="0" layoutInCell="1" allowOverlap="1" relativeHeight="43">
+            <wp:simplePos x="0" y="0"/>
+            <wp:positionH relativeFrom="column">
+              <wp:posOffset>-223520</wp:posOffset>
+            </wp:positionH>
+            <wp:positionV relativeFrom="paragraph">
+              <wp:posOffset>3747135</wp:posOffset>
+            </wp:positionV>
+            <wp:extent cx="6123305" cy="1113790"/>
+            <wp:effectExtent l="0" t="0" r="0" b="0"/>
+            <wp:wrapTopAndBottom/>
+            <wp:docPr id="47" name="Imagen34" descr=""/>
+            <wp:cNvGraphicFramePr>
+              <a:graphicFrameLocks xmlns:a="http://schemas.openxmlformats.org/drawingml/2006/main" noChangeAspect="1"/>
+            </wp:cNvGraphicFramePr>
+            <a:graphic xmlns:a="http://schemas.openxmlformats.org/drawingml/2006/main">
+              <a:graphicData uri="http://schemas.openxmlformats.org/drawingml/2006/picture">
+                <pic:pic xmlns:pic="http://schemas.openxmlformats.org/drawingml/2006/picture">
+                  <pic:nvPicPr>
+                    <pic:cNvPr id="47" name="Imagen34" descr=""/>
+                    <pic:cNvPicPr>
+                      <a:picLocks noChangeAspect="1" noChangeArrowheads="1"/>
+                    </pic:cNvPicPr>
+                  </pic:nvPicPr>
+                  <pic:blipFill>
+                    <a:blip r:embed="rId38"/>
+                    <a:stretch>
+                      <a:fillRect/>
+                    </a:stretch>
+                  </pic:blipFill>
+                  <pic:spPr bwMode="auto">
+                    <a:xfrm>
+                      <a:off x="0" y="0"/>
+                      <a:ext cx="6123305" cy="1113790"/>
+                    </a:xfrm>
+                    <a:prstGeom prst="rect">
+                      <a:avLst/>
+                    </a:prstGeom>
+                    <a:noFill/>
+                    <a:ln w="9525">
+                      <a:noFill/>
+                      <a:miter lim="800000"/>
+                      <a:headEnd/>
+                      <a:tailEnd/>
+                    </a:ln>
+                  </pic:spPr>
+                </pic:pic>
+              </a:graphicData>
+            </a:graphic>
+          </wp:anchor>
+        </w:drawing>
+      </w:r>
+      <w:r>
+        <w:rPr>
+          <w:sz w:val="24"/>
+          <w:szCs w:val="24"/>
+          <w:lang w:val="es-CO"/>
+        </w:rPr>
+        <w:t>Ver listado de convocatorias activas</w:t>
+      </w:r>
+      <w:r>
+        <w:rPr>
+          <w:sz w:val="24"/>
+          <w:szCs w:val="24"/>
+          <w:lang w:val="es-CO"/>
+        </w:rPr>
+        <w:t xml:space="preserve">: para </w:t>
+      </w:r>
+      <w:r>
+        <w:rPr>
+          <w:sz w:val="24"/>
+          <w:szCs w:val="24"/>
+          <w:lang w:val="es-CO"/>
+        </w:rPr>
+        <w:t xml:space="preserve">ver el listado de </w:t>
+      </w:r>
+      <w:r>
+        <w:rPr>
+          <w:sz w:val="24"/>
+          <w:szCs w:val="24"/>
+          <w:lang w:val="es-CO"/>
+        </w:rPr>
+        <w:t>convocatoria</w:t>
+      </w:r>
+      <w:r>
+        <w:rPr>
+          <w:sz w:val="24"/>
+          <w:szCs w:val="24"/>
+          <w:lang w:val="es-CO"/>
+        </w:rPr>
+        <w:t xml:space="preserve">s activas </w:t>
+      </w:r>
+      <w:r>
+        <w:rPr>
+          <w:sz w:val="24"/>
+          <w:szCs w:val="24"/>
+          <w:lang w:val="es-CO"/>
+        </w:rPr>
+        <w:t xml:space="preserve">el usuario </w:t>
+      </w:r>
+      <w:r>
+        <w:rPr>
+          <w:sz w:val="24"/>
+          <w:szCs w:val="24"/>
+          <w:lang w:val="es-CO"/>
+        </w:rPr>
+        <w:t>debe ingresar por la primera opción “Convocatorias Activas”, donde encontrará un listado de las convocatorias activas en el sistema.</w:t>
+      </w:r>
+    </w:p>
+    <w:p>
+      <w:pPr>
+        <w:pStyle w:val="Normal"/>
+        <w:jc w:val="both"/>
+        <w:rPr>
+          <w:sz w:val="24"/>
+          <w:szCs w:val="24"/>
+          <w:lang w:val="es-CO"/>
+        </w:rPr>
+      </w:pPr>
+      <w:r>
+        <w:rPr>
+          <w:sz w:val="24"/>
+          <w:szCs w:val="24"/>
+          <w:lang w:val="es-CO"/>
+        </w:rPr>
+      </w:r>
+    </w:p>
+    <w:p>
+      <w:pPr>
+        <w:pStyle w:val="Normal"/>
+        <w:jc w:val="both"/>
+        <w:rPr>
+          <w:sz w:val="24"/>
+          <w:szCs w:val="24"/>
+          <w:lang w:val="es-CO"/>
+        </w:rPr>
+      </w:pPr>
+      <w:r>
+        <w:rPr>
+          <w:sz w:val="24"/>
+          <w:szCs w:val="24"/>
+          <w:lang w:val="es-CO"/>
+        </w:rPr>
+      </w:r>
+    </w:p>
+    <w:p>
+      <w:pPr>
+        <w:pStyle w:val="Normal"/>
+        <w:numPr>
+          <w:ilvl w:val="0"/>
+          <w:numId w:val="9"/>
+        </w:numPr>
+        <w:jc w:val="both"/>
+        <w:rPr>
+          <w:sz w:val="24"/>
+          <w:szCs w:val="24"/>
+          <w:lang w:val="es-CO"/>
+        </w:rPr>
+      </w:pPr>
+      <w:r>
+        <w:rPr>
+          <w:sz w:val="24"/>
+          <w:szCs w:val="24"/>
+          <w:lang w:val="es-CO"/>
+        </w:rPr>
+        <w:t>Crear una nueva convocatoria: para crear una nueva convocatoria, el usuario debe oprimir el botón “Crear Convocatoria”, que se encuentra en el listado de convocatorias activas.</w:t>
+      </w:r>
+    </w:p>
+    <w:p>
+      <w:pPr>
+        <w:pStyle w:val="Normal"/>
+        <w:numPr>
+          <w:ilvl w:val="0"/>
+          <w:numId w:val="0"/>
+        </w:numPr>
+        <w:jc w:val="both"/>
+        <w:rPr>
+          <w:sz w:val="24"/>
+          <w:szCs w:val="24"/>
+          <w:lang w:val="es-CO"/>
+        </w:rPr>
+      </w:pPr>
+      <w:r>
+        <w:drawing>
+          <wp:anchor behindDoc="0" distT="0" distB="0" distL="0" distR="0" simplePos="0" locked="0" layoutInCell="1" allowOverlap="1" relativeHeight="44">
+            <wp:simplePos x="0" y="0"/>
+            <wp:positionH relativeFrom="column">
+              <wp:align>center</wp:align>
+            </wp:positionH>
+            <wp:positionV relativeFrom="paragraph">
+              <wp:align>top</wp:align>
+            </wp:positionV>
+            <wp:extent cx="1082040" cy="294640"/>
+            <wp:effectExtent l="0" t="0" r="0" b="0"/>
+            <wp:wrapTopAndBottom/>
+            <wp:docPr id="48" name="Imagen35" descr=""/>
+            <wp:cNvGraphicFramePr>
+              <a:graphicFrameLocks xmlns:a="http://schemas.openxmlformats.org/drawingml/2006/main" noChangeAspect="1"/>
+            </wp:cNvGraphicFramePr>
+            <a:graphic xmlns:a="http://schemas.openxmlformats.org/drawingml/2006/main">
+              <a:graphicData uri="http://schemas.openxmlformats.org/drawingml/2006/picture">
+                <pic:pic xmlns:pic="http://schemas.openxmlformats.org/drawingml/2006/picture">
+                  <pic:nvPicPr>
+                    <pic:cNvPr id="48" name="Imagen35" descr=""/>
+                    <pic:cNvPicPr>
+                      <a:picLocks noChangeAspect="1" noChangeArrowheads="1"/>
+                    </pic:cNvPicPr>
+                  </pic:nvPicPr>
+                  <pic:blipFill>
+                    <a:blip r:embed="rId39"/>
+                    <a:stretch>
+                      <a:fillRect/>
+                    </a:stretch>
+                  </pic:blipFill>
+                  <pic:spPr bwMode="auto">
+                    <a:xfrm>
+                      <a:off x="0" y="0"/>
+                      <a:ext cx="1082040" cy="294640"/>
+                    </a:xfrm>
+                    <a:prstGeom prst="rect">
+                      <a:avLst/>
+                    </a:prstGeom>
+                    <a:noFill/>
+                    <a:ln w="9525">
+                      <a:noFill/>
+                      <a:miter lim="800000"/>
+                      <a:headEnd/>
+                      <a:tailEnd/>
+                    </a:ln>
+                  </pic:spPr>
+                </pic:pic>
+              </a:graphicData>
+            </a:graphic>
+          </wp:anchor>
+        </w:drawing>
+      </w:r>
+      <w:r>
+        <w:rPr>
+          <w:sz w:val="24"/>
+          <w:szCs w:val="24"/>
+          <w:lang w:val="es-CO"/>
+        </w:rPr>
+        <w:t>El sistema mostrará a continuación un formulario para ingresar la información de la convocatoria, la cual deberá diligenciarse.</w:t>
+      </w:r>
+    </w:p>
+    <w:p>
+      <w:pPr>
+        <w:pStyle w:val="Normal"/>
+        <w:numPr>
+          <w:ilvl w:val="0"/>
+          <w:numId w:val="0"/>
+        </w:numPr>
+        <w:jc w:val="both"/>
+        <w:rPr>
+          <w:sz w:val="24"/>
+          <w:szCs w:val="24"/>
+          <w:lang w:val="es-CO"/>
+        </w:rPr>
+      </w:pPr>
+      <w:r>
+        <w:drawing>
+          <wp:anchor behindDoc="0" distT="0" distB="0" distL="0" distR="0" simplePos="0" locked="0" layoutInCell="1" allowOverlap="1" relativeHeight="45">
+            <wp:simplePos x="0" y="0"/>
+            <wp:positionH relativeFrom="column">
+              <wp:align>center</wp:align>
+            </wp:positionH>
+            <wp:positionV relativeFrom="paragraph">
+              <wp:align>top</wp:align>
+            </wp:positionV>
+            <wp:extent cx="5383530" cy="932815"/>
+            <wp:effectExtent l="0" t="0" r="0" b="0"/>
+            <wp:wrapTopAndBottom/>
+            <wp:docPr id="49" name="Imagen36" descr=""/>
+            <wp:cNvGraphicFramePr>
+              <a:graphicFrameLocks xmlns:a="http://schemas.openxmlformats.org/drawingml/2006/main" noChangeAspect="1"/>
+            </wp:cNvGraphicFramePr>
+            <a:graphic xmlns:a="http://schemas.openxmlformats.org/drawingml/2006/main">
+              <a:graphicData uri="http://schemas.openxmlformats.org/drawingml/2006/picture">
+                <pic:pic xmlns:pic="http://schemas.openxmlformats.org/drawingml/2006/picture">
+                  <pic:nvPicPr>
+                    <pic:cNvPr id="49" name="Imagen36" descr=""/>
+                    <pic:cNvPicPr>
+                      <a:picLocks noChangeAspect="1" noChangeArrowheads="1"/>
+                    </pic:cNvPicPr>
+                  </pic:nvPicPr>
+                  <pic:blipFill>
+                    <a:blip r:embed="rId40"/>
+                    <a:stretch>
+                      <a:fillRect/>
+                    </a:stretch>
+                  </pic:blipFill>
+                  <pic:spPr bwMode="auto">
+                    <a:xfrm>
+                      <a:off x="0" y="0"/>
+                      <a:ext cx="5383530" cy="932815"/>
+                    </a:xfrm>
+                    <a:prstGeom prst="rect">
+                      <a:avLst/>
+                    </a:prstGeom>
+                    <a:noFill/>
+                    <a:ln w="9525">
+                      <a:noFill/>
+                      <a:miter lim="800000"/>
+                      <a:headEnd/>
+                      <a:tailEnd/>
+                    </a:ln>
+                  </pic:spPr>
+                </pic:pic>
+              </a:graphicData>
+            </a:graphic>
+          </wp:anchor>
+        </w:drawing>
+      </w:r>
+      <w:r>
+        <w:rPr>
+          <w:sz w:val="24"/>
+          <w:szCs w:val="24"/>
+          <w:lang w:val="es-CO"/>
+        </w:rPr>
+        <w:t>Por último, para guardar la información de la nueva convocatoria en el sistema, el usuario debe presionar el botón “</w:t>
+      </w:r>
+      <w:r>
+        <w:rPr>
+          <w:sz w:val="24"/>
+          <w:szCs w:val="24"/>
+          <w:lang w:val="es-CO"/>
+        </w:rPr>
+        <w:t>G</w:t>
+      </w:r>
+      <w:r>
+        <w:rPr>
+          <w:sz w:val="24"/>
+          <w:szCs w:val="24"/>
+          <w:lang w:val="es-CO"/>
+        </w:rPr>
+        <w:t xml:space="preserve">uardar” </w:t>
+      </w:r>
+      <w:r>
+        <w:rPr>
+          <w:sz w:val="24"/>
+          <w:szCs w:val="24"/>
+          <w:lang w:val="es-CO"/>
+        </w:rPr>
+        <w:t>ó “Cancelar” para regresar al listado de convocatorias activas sin guardar la información</w:t>
+      </w:r>
+      <w:r>
+        <w:rPr>
+          <w:sz w:val="24"/>
+          <w:szCs w:val="24"/>
+          <w:lang w:val="es-CO"/>
+        </w:rPr>
+        <w:t>.</w:t>
       </w:r>
     </w:p>
     <w:p>
@@ -8831,19 +9117,3089 @@
         </w:rPr>
       </w:pPr>
       <w:r>
-        <w:rPr>
-          <w:sz w:val="24"/>
-          <w:szCs w:val="24"/>
-          <w:lang w:val="es-CO"/>
-        </w:rPr>
-        <w:t xml:space="preserve">d </w:t>
+        <w:drawing>
+          <wp:anchor behindDoc="0" distT="0" distB="0" distL="0" distR="0" simplePos="0" locked="0" layoutInCell="1" allowOverlap="1" relativeHeight="46">
+            <wp:simplePos x="0" y="0"/>
+            <wp:positionH relativeFrom="column">
+              <wp:align>center</wp:align>
+            </wp:positionH>
+            <wp:positionV relativeFrom="paragraph">
+              <wp:align>top</wp:align>
+            </wp:positionV>
+            <wp:extent cx="1006475" cy="240030"/>
+            <wp:effectExtent l="0" t="0" r="0" b="0"/>
+            <wp:wrapTopAndBottom/>
+            <wp:docPr id="50" name="Imagen37" descr=""/>
+            <wp:cNvGraphicFramePr>
+              <a:graphicFrameLocks xmlns:a="http://schemas.openxmlformats.org/drawingml/2006/main" noChangeAspect="1"/>
+            </wp:cNvGraphicFramePr>
+            <a:graphic xmlns:a="http://schemas.openxmlformats.org/drawingml/2006/main">
+              <a:graphicData uri="http://schemas.openxmlformats.org/drawingml/2006/picture">
+                <pic:pic xmlns:pic="http://schemas.openxmlformats.org/drawingml/2006/picture">
+                  <pic:nvPicPr>
+                    <pic:cNvPr id="50" name="Imagen37" descr=""/>
+                    <pic:cNvPicPr>
+                      <a:picLocks noChangeAspect="1" noChangeArrowheads="1"/>
+                    </pic:cNvPicPr>
+                  </pic:nvPicPr>
+                  <pic:blipFill>
+                    <a:blip r:embed="rId41"/>
+                    <a:stretch>
+                      <a:fillRect/>
+                    </a:stretch>
+                  </pic:blipFill>
+                  <pic:spPr bwMode="auto">
+                    <a:xfrm>
+                      <a:off x="0" y="0"/>
+                      <a:ext cx="1006475" cy="240030"/>
+                    </a:xfrm>
+                    <a:prstGeom prst="rect">
+                      <a:avLst/>
+                    </a:prstGeom>
+                    <a:noFill/>
+                    <a:ln w="9525">
+                      <a:noFill/>
+                      <a:miter lim="800000"/>
+                      <a:headEnd/>
+                      <a:tailEnd/>
+                    </a:ln>
+                  </pic:spPr>
+                </pic:pic>
+              </a:graphicData>
+            </a:graphic>
+          </wp:anchor>
+        </w:drawing>
+      </w:r>
+      <w:r>
+        <w:rPr>
+          <w:sz w:val="24"/>
+          <w:szCs w:val="24"/>
+          <w:lang w:val="es-CO"/>
+        </w:rPr>
+        <w:t>Modificar información de la convocatoria actual:</w:t>
+      </w:r>
+      <w:r>
+        <w:rPr>
+          <w:sz w:val="24"/>
+          <w:szCs w:val="24"/>
+          <w:lang w:val="es-CO"/>
+        </w:rPr>
+        <w:t xml:space="preserve"> </w:t>
+      </w:r>
+      <w:r>
+        <w:rPr>
+          <w:sz w:val="24"/>
+          <w:szCs w:val="24"/>
+          <w:lang w:val="es-CO"/>
+        </w:rPr>
+        <w:t>para modificar la información de la convocatoria actual el usuario debe ingresar por la segunda opción “Convocatoria Actual”, donde encontrará un formulario con la información de la convocatoria.</w:t>
+      </w:r>
+    </w:p>
+    <w:p>
+      <w:pPr>
+        <w:pStyle w:val="Normal"/>
+        <w:numPr>
+          <w:ilvl w:val="0"/>
+          <w:numId w:val="0"/>
+        </w:numPr>
+        <w:jc w:val="both"/>
+        <w:rPr>
+          <w:sz w:val="24"/>
+          <w:szCs w:val="24"/>
+          <w:lang w:val="es-CO"/>
+        </w:rPr>
+      </w:pPr>
+      <w:r>
+        <w:drawing>
+          <wp:anchor behindDoc="0" distT="0" distB="0" distL="0" distR="0" simplePos="0" locked="0" layoutInCell="1" allowOverlap="1" relativeHeight="47">
+            <wp:simplePos x="0" y="0"/>
+            <wp:positionH relativeFrom="column">
+              <wp:align>center</wp:align>
+            </wp:positionH>
+            <wp:positionV relativeFrom="paragraph">
+              <wp:align>top</wp:align>
+            </wp:positionV>
+            <wp:extent cx="5925185" cy="993775"/>
+            <wp:effectExtent l="0" t="0" r="0" b="0"/>
+            <wp:wrapTopAndBottom/>
+            <wp:docPr id="51" name="Imagen39" descr=""/>
+            <wp:cNvGraphicFramePr>
+              <a:graphicFrameLocks xmlns:a="http://schemas.openxmlformats.org/drawingml/2006/main" noChangeAspect="1"/>
+            </wp:cNvGraphicFramePr>
+            <a:graphic xmlns:a="http://schemas.openxmlformats.org/drawingml/2006/main">
+              <a:graphicData uri="http://schemas.openxmlformats.org/drawingml/2006/picture">
+                <pic:pic xmlns:pic="http://schemas.openxmlformats.org/drawingml/2006/picture">
+                  <pic:nvPicPr>
+                    <pic:cNvPr id="51" name="Imagen39" descr=""/>
+                    <pic:cNvPicPr>
+                      <a:picLocks noChangeAspect="1" noChangeArrowheads="1"/>
+                    </pic:cNvPicPr>
+                  </pic:nvPicPr>
+                  <pic:blipFill>
+                    <a:blip r:embed="rId42"/>
+                    <a:stretch>
+                      <a:fillRect/>
+                    </a:stretch>
+                  </pic:blipFill>
+                  <pic:spPr bwMode="auto">
+                    <a:xfrm>
+                      <a:off x="0" y="0"/>
+                      <a:ext cx="5925185" cy="993775"/>
+                    </a:xfrm>
+                    <a:prstGeom prst="rect">
+                      <a:avLst/>
+                    </a:prstGeom>
+                    <a:noFill/>
+                    <a:ln w="9525">
+                      <a:noFill/>
+                      <a:miter lim="800000"/>
+                      <a:headEnd/>
+                      <a:tailEnd/>
+                    </a:ln>
+                  </pic:spPr>
+                </pic:pic>
+              </a:graphicData>
+            </a:graphic>
+          </wp:anchor>
+        </w:drawing>
+      </w:r>
+      <w:r>
+        <w:rPr>
+          <w:sz w:val="24"/>
+          <w:szCs w:val="24"/>
+          <w:lang w:val="es-CO"/>
+        </w:rPr>
+        <w:t>Para guardar la modificación de la información de la convocatoria actual, el usuario deberá presionar el botón “Guardar”</w:t>
+      </w:r>
+    </w:p>
+    <w:p>
+      <w:pPr>
+        <w:pStyle w:val="Normal"/>
+        <w:numPr>
+          <w:ilvl w:val="0"/>
+          <w:numId w:val="0"/>
+        </w:numPr>
+        <w:jc w:val="both"/>
+        <w:rPr>
+          <w:sz w:val="24"/>
+          <w:szCs w:val="24"/>
+          <w:lang w:val="es-CO"/>
+        </w:rPr>
+      </w:pPr>
+      <w:r>
+        <w:rPr>
+          <w:sz w:val="24"/>
+          <w:szCs w:val="24"/>
+          <w:lang w:val="es-CO"/>
+        </w:rPr>
+        <w:drawing>
+          <wp:anchor behindDoc="0" distT="0" distB="0" distL="0" distR="0" simplePos="0" locked="0" layoutInCell="1" allowOverlap="1" relativeHeight="48">
+            <wp:simplePos x="0" y="0"/>
+            <wp:positionH relativeFrom="column">
+              <wp:align>center</wp:align>
+            </wp:positionH>
+            <wp:positionV relativeFrom="paragraph">
+              <wp:align>top</wp:align>
+            </wp:positionV>
+            <wp:extent cx="551815" cy="260350"/>
+            <wp:effectExtent l="0" t="0" r="0" b="0"/>
+            <wp:wrapTopAndBottom/>
+            <wp:docPr id="52" name="Imagen40" descr=""/>
+            <wp:cNvGraphicFramePr>
+              <a:graphicFrameLocks xmlns:a="http://schemas.openxmlformats.org/drawingml/2006/main" noChangeAspect="1"/>
+            </wp:cNvGraphicFramePr>
+            <a:graphic xmlns:a="http://schemas.openxmlformats.org/drawingml/2006/main">
+              <a:graphicData uri="http://schemas.openxmlformats.org/drawingml/2006/picture">
+                <pic:pic xmlns:pic="http://schemas.openxmlformats.org/drawingml/2006/picture">
+                  <pic:nvPicPr>
+                    <pic:cNvPr id="52" name="Imagen40" descr=""/>
+                    <pic:cNvPicPr>
+                      <a:picLocks noChangeAspect="1" noChangeArrowheads="1"/>
+                    </pic:cNvPicPr>
+                  </pic:nvPicPr>
+                  <pic:blipFill>
+                    <a:blip r:embed="rId43"/>
+                    <a:stretch>
+                      <a:fillRect/>
+                    </a:stretch>
+                  </pic:blipFill>
+                  <pic:spPr bwMode="auto">
+                    <a:xfrm>
+                      <a:off x="0" y="0"/>
+                      <a:ext cx="551815" cy="260350"/>
+                    </a:xfrm>
+                    <a:prstGeom prst="rect">
+                      <a:avLst/>
+                    </a:prstGeom>
+                    <a:noFill/>
+                    <a:ln w="9525">
+                      <a:noFill/>
+                      <a:miter lim="800000"/>
+                      <a:headEnd/>
+                      <a:tailEnd/>
+                    </a:ln>
+                  </pic:spPr>
+                </pic:pic>
+              </a:graphicData>
+            </a:graphic>
+          </wp:anchor>
+        </w:drawing>
+      </w:r>
+    </w:p>
+    <w:p>
+      <w:pPr>
+        <w:pStyle w:val="Encabezado1"/>
+        <w:numPr>
+          <w:ilvl w:val="1"/>
+          <w:numId w:val="1"/>
+        </w:numPr>
+        <w:jc w:val="center"/>
+        <w:rPr>
+          <w:sz w:val="32"/>
+          <w:szCs w:val="32"/>
+          <w:lang w:val="es-CO"/>
+        </w:rPr>
+      </w:pPr>
+      <w:bookmarkStart w:id="14" w:name="__RefHeading__13672_2142865658"/>
+      <w:bookmarkEnd w:id="14"/>
+      <w:r>
+        <w:rPr>
+          <w:sz w:val="32"/>
+          <w:szCs w:val="32"/>
+          <w:lang w:val="es-CO"/>
+        </w:rPr>
+        <w:t xml:space="preserve">Administración de </w:t>
+      </w:r>
+      <w:r>
+        <w:rPr>
+          <w:sz w:val="32"/>
+          <w:szCs w:val="32"/>
+          <w:lang w:val="es-CO"/>
+        </w:rPr>
+        <w:t xml:space="preserve">fases de la </w:t>
+      </w:r>
+      <w:r>
+        <w:rPr>
+          <w:sz w:val="32"/>
+          <w:szCs w:val="32"/>
+          <w:lang w:val="es-CO"/>
+        </w:rPr>
+        <w:t>convocatoria</w:t>
+      </w:r>
+    </w:p>
+    <w:p>
+      <w:pPr>
+        <w:pStyle w:val="Normal"/>
+        <w:jc w:val="center"/>
+        <w:rPr>
+          <w:sz w:val="32"/>
+          <w:szCs w:val="32"/>
+          <w:lang w:val="es-CO"/>
+        </w:rPr>
+      </w:pPr>
+      <w:r>
+        <w:rPr>
+          <w:sz w:val="32"/>
+          <w:szCs w:val="32"/>
+          <w:lang w:val="es-CO"/>
+        </w:rPr>
+      </w:r>
+    </w:p>
+    <w:p>
+      <w:pPr>
+        <w:pStyle w:val="Normal"/>
+        <w:rPr>
+          <w:sz w:val="24"/>
+          <w:szCs w:val="24"/>
+          <w:lang w:val="es-CO"/>
+        </w:rPr>
+      </w:pPr>
+      <w:r>
+        <w:rPr>
+          <w:sz w:val="24"/>
+          <w:szCs w:val="24"/>
+          <w:lang w:val="es-CO"/>
+        </w:rPr>
+        <w:t>P</w:t>
+      </w:r>
+      <w:r>
+        <w:rPr>
+          <w:sz w:val="24"/>
+          <w:szCs w:val="24"/>
+          <w:lang w:val="es-CO"/>
+        </w:rPr>
+        <w:t xml:space="preserve">ara realizar el proceso de </w:t>
+      </w:r>
+      <w:r>
+        <w:rPr>
+          <w:sz w:val="24"/>
+          <w:szCs w:val="24"/>
+          <w:lang w:val="es-CO"/>
+        </w:rPr>
+        <w:t xml:space="preserve">gestionar las fases de la convocatoria por departamento </w:t>
+      </w:r>
+      <w:r>
+        <w:rPr>
+          <w:sz w:val="24"/>
+          <w:szCs w:val="24"/>
+          <w:lang w:val="es-CO"/>
+        </w:rPr>
+        <w:t>el usuario debe seguir los siguientes pasos:</w:t>
+      </w:r>
+    </w:p>
+    <w:p>
+      <w:pPr>
+        <w:pStyle w:val="Normal"/>
+        <w:rPr>
+          <w:sz w:val="24"/>
+          <w:szCs w:val="24"/>
+          <w:lang w:val="es-CO"/>
+        </w:rPr>
+      </w:pPr>
+      <w:r>
+        <w:rPr>
+          <w:sz w:val="24"/>
+          <w:szCs w:val="24"/>
+          <w:lang w:val="es-CO"/>
+        </w:rPr>
+      </w:r>
+    </w:p>
+    <w:p>
+      <w:pPr>
+        <w:pStyle w:val="Normal"/>
+        <w:numPr>
+          <w:ilvl w:val="0"/>
+          <w:numId w:val="10"/>
+        </w:numPr>
+        <w:jc w:val="both"/>
+        <w:rPr>
+          <w:sz w:val="24"/>
+          <w:szCs w:val="24"/>
+          <w:lang w:val="es-CO"/>
+        </w:rPr>
+      </w:pPr>
+      <w:r>
+        <w:rPr>
+          <w:sz w:val="24"/>
+          <w:szCs w:val="24"/>
+          <w:lang w:val="es-CO"/>
+        </w:rPr>
+        <w:t xml:space="preserve">Seleccionar en el menú superior la opción de </w:t>
+      </w:r>
+      <w:r>
+        <w:rPr>
+          <w:sz w:val="24"/>
+          <w:szCs w:val="24"/>
+          <w:lang w:val="es-CO"/>
+        </w:rPr>
+        <w:t>Configuración</w:t>
+      </w:r>
+      <w:r>
+        <w:rPr>
+          <w:sz w:val="24"/>
+          <w:szCs w:val="24"/>
+          <w:lang w:val="es-CO"/>
+        </w:rPr>
+        <w:t xml:space="preserve"> → </w:t>
+      </w:r>
+      <w:r>
+        <w:rPr>
+          <w:sz w:val="24"/>
+          <w:szCs w:val="24"/>
+          <w:lang w:val="es-CO"/>
+        </w:rPr>
+        <w:t>Fases Convocatoria Actual</w:t>
+      </w:r>
+      <w:r>
+        <w:rPr>
+          <w:sz w:val="24"/>
+          <w:szCs w:val="24"/>
+          <w:lang w:val="es-CO"/>
+        </w:rPr>
+        <w:t>.</w:t>
+      </w:r>
+    </w:p>
+    <w:p>
+      <w:pPr>
+        <w:pStyle w:val="Normal"/>
+        <w:numPr>
+          <w:ilvl w:val="0"/>
+          <w:numId w:val="10"/>
+        </w:numPr>
+        <w:jc w:val="both"/>
+        <w:rPr>
+          <w:sz w:val="24"/>
+          <w:szCs w:val="24"/>
+          <w:lang w:val="es-CO"/>
+        </w:rPr>
+      </w:pPr>
+      <w:r>
+        <w:drawing>
+          <wp:anchor behindDoc="0" distT="0" distB="0" distL="0" distR="0" simplePos="0" locked="0" layoutInCell="1" allowOverlap="1" relativeHeight="49">
+            <wp:simplePos x="0" y="0"/>
+            <wp:positionH relativeFrom="column">
+              <wp:align>center</wp:align>
+            </wp:positionH>
+            <wp:positionV relativeFrom="paragraph">
+              <wp:align>top</wp:align>
+            </wp:positionV>
+            <wp:extent cx="1575435" cy="2541905"/>
+            <wp:effectExtent l="0" t="0" r="0" b="0"/>
+            <wp:wrapTopAndBottom/>
+            <wp:docPr id="53" name="Imagen41" descr=""/>
+            <wp:cNvGraphicFramePr>
+              <a:graphicFrameLocks xmlns:a="http://schemas.openxmlformats.org/drawingml/2006/main" noChangeAspect="1"/>
+            </wp:cNvGraphicFramePr>
+            <a:graphic xmlns:a="http://schemas.openxmlformats.org/drawingml/2006/main">
+              <a:graphicData uri="http://schemas.openxmlformats.org/drawingml/2006/picture">
+                <pic:pic xmlns:pic="http://schemas.openxmlformats.org/drawingml/2006/picture">
+                  <pic:nvPicPr>
+                    <pic:cNvPr id="53" name="Imagen41" descr=""/>
+                    <pic:cNvPicPr>
+                      <a:picLocks noChangeAspect="1" noChangeArrowheads="1"/>
+                    </pic:cNvPicPr>
+                  </pic:nvPicPr>
+                  <pic:blipFill>
+                    <a:blip r:embed="rId44"/>
+                    <a:stretch>
+                      <a:fillRect/>
+                    </a:stretch>
+                  </pic:blipFill>
+                  <pic:spPr bwMode="auto">
+                    <a:xfrm>
+                      <a:off x="0" y="0"/>
+                      <a:ext cx="1575435" cy="2541905"/>
+                    </a:xfrm>
+                    <a:prstGeom prst="rect">
+                      <a:avLst/>
+                    </a:prstGeom>
+                    <a:noFill/>
+                    <a:ln w="9525">
+                      <a:noFill/>
+                      <a:miter lim="800000"/>
+                      <a:headEnd/>
+                      <a:tailEnd/>
+                    </a:ln>
+                  </pic:spPr>
+                </pic:pic>
+              </a:graphicData>
+            </a:graphic>
+          </wp:anchor>
+        </w:drawing>
+      </w:r>
+      <w:r>
+        <w:rPr>
+          <w:sz w:val="24"/>
+          <w:szCs w:val="24"/>
+          <w:lang w:val="es-CO"/>
+        </w:rPr>
+        <w:t xml:space="preserve">Ver listado de departamentos registrados </w:t>
+      </w:r>
+      <w:r>
+        <w:rPr>
+          <w:sz w:val="24"/>
+          <w:szCs w:val="24"/>
+          <w:lang w:val="es-CO"/>
+        </w:rPr>
+        <w:t>y sus fases</w:t>
+      </w:r>
+      <w:r>
+        <w:rPr>
+          <w:sz w:val="24"/>
+          <w:szCs w:val="24"/>
+          <w:lang w:val="es-CO"/>
+        </w:rPr>
+        <w:t xml:space="preserve"> en la convocatoria: </w:t>
+      </w:r>
+      <w:r>
+        <w:rPr>
+          <w:sz w:val="24"/>
+          <w:szCs w:val="24"/>
+          <w:lang w:val="es-CO"/>
+        </w:rPr>
+        <w:t>en este paso el usuario tendrá acceso al listado de departamentos registrados y sus respectivas fases de preinscripción y matrícula.</w:t>
+      </w:r>
+    </w:p>
+    <w:p>
+      <w:pPr>
+        <w:pStyle w:val="Normal"/>
+        <w:jc w:val="both"/>
+        <w:rPr>
+          <w:sz w:val="24"/>
+          <w:szCs w:val="24"/>
+          <w:lang w:val="es-CO"/>
+        </w:rPr>
+      </w:pPr>
+      <w:r>
+        <w:rPr>
+          <w:sz w:val="24"/>
+          <w:szCs w:val="24"/>
+          <w:lang w:val="es-CO"/>
+        </w:rPr>
+        <w:drawing>
+          <wp:anchor behindDoc="0" distT="0" distB="0" distL="0" distR="0" simplePos="0" locked="0" layoutInCell="1" allowOverlap="1" relativeHeight="51">
+            <wp:simplePos x="0" y="0"/>
+            <wp:positionH relativeFrom="column">
+              <wp:align>center</wp:align>
+            </wp:positionH>
+            <wp:positionV relativeFrom="paragraph">
+              <wp:align>top</wp:align>
+            </wp:positionV>
+            <wp:extent cx="5925820" cy="1128395"/>
+            <wp:effectExtent l="0" t="0" r="0" b="0"/>
+            <wp:wrapTopAndBottom/>
+            <wp:docPr id="54" name="Imagen43" descr=""/>
+            <wp:cNvGraphicFramePr>
+              <a:graphicFrameLocks xmlns:a="http://schemas.openxmlformats.org/drawingml/2006/main" noChangeAspect="1"/>
+            </wp:cNvGraphicFramePr>
+            <a:graphic xmlns:a="http://schemas.openxmlformats.org/drawingml/2006/main">
+              <a:graphicData uri="http://schemas.openxmlformats.org/drawingml/2006/picture">
+                <pic:pic xmlns:pic="http://schemas.openxmlformats.org/drawingml/2006/picture">
+                  <pic:nvPicPr>
+                    <pic:cNvPr id="54" name="Imagen43" descr=""/>
+                    <pic:cNvPicPr>
+                      <a:picLocks noChangeAspect="1" noChangeArrowheads="1"/>
+                    </pic:cNvPicPr>
+                  </pic:nvPicPr>
+                  <pic:blipFill>
+                    <a:blip r:embed="rId45"/>
+                    <a:stretch>
+                      <a:fillRect/>
+                    </a:stretch>
+                  </pic:blipFill>
+                  <pic:spPr bwMode="auto">
+                    <a:xfrm>
+                      <a:off x="0" y="0"/>
+                      <a:ext cx="5925820" cy="1128395"/>
+                    </a:xfrm>
+                    <a:prstGeom prst="rect">
+                      <a:avLst/>
+                    </a:prstGeom>
+                    <a:noFill/>
+                    <a:ln w="9525">
+                      <a:noFill/>
+                      <a:miter lim="800000"/>
+                      <a:headEnd/>
+                      <a:tailEnd/>
+                    </a:ln>
+                  </pic:spPr>
+                </pic:pic>
+              </a:graphicData>
+            </a:graphic>
+          </wp:anchor>
+        </w:drawing>
+      </w:r>
+    </w:p>
+    <w:p>
+      <w:pPr>
+        <w:pStyle w:val="Normal"/>
+        <w:jc w:val="both"/>
+        <w:rPr>
+          <w:sz w:val="24"/>
+          <w:szCs w:val="24"/>
+          <w:lang w:val="es-CO"/>
+        </w:rPr>
+      </w:pPr>
+      <w:r>
+        <w:rPr>
+          <w:sz w:val="24"/>
+          <w:szCs w:val="24"/>
+          <w:lang w:val="es-CO"/>
+        </w:rPr>
+      </w:r>
+    </w:p>
+    <w:p>
+      <w:pPr>
+        <w:pStyle w:val="Normal"/>
+        <w:numPr>
+          <w:ilvl w:val="0"/>
+          <w:numId w:val="10"/>
+        </w:numPr>
+        <w:jc w:val="both"/>
+        <w:rPr>
+          <w:sz w:val="24"/>
+          <w:szCs w:val="24"/>
+          <w:lang w:val="es-CO"/>
+        </w:rPr>
+      </w:pPr>
+      <w:r>
+        <w:rPr>
+          <w:sz w:val="24"/>
+          <w:szCs w:val="24"/>
+          <w:lang w:val="es-CO"/>
+        </w:rPr>
+        <w:t xml:space="preserve">Registrar </w:t>
+      </w:r>
+      <w:r>
+        <w:rPr>
+          <w:sz w:val="24"/>
+          <w:szCs w:val="24"/>
+          <w:lang w:val="es-CO"/>
+        </w:rPr>
+        <w:t xml:space="preserve">fases para </w:t>
+      </w:r>
+      <w:r>
+        <w:rPr>
+          <w:sz w:val="24"/>
+          <w:szCs w:val="24"/>
+          <w:lang w:val="es-CO"/>
+        </w:rPr>
+        <w:t xml:space="preserve">un nuevo departamento: </w:t>
+      </w:r>
+      <w:r>
+        <w:rPr>
+          <w:sz w:val="24"/>
+          <w:szCs w:val="24"/>
+          <w:lang w:val="es-CO"/>
+        </w:rPr>
+        <w:t>en este paso el usuario debe oprimir el botón “Registrar Departamento”</w:t>
+      </w:r>
+    </w:p>
+    <w:p>
+      <w:pPr>
+        <w:pStyle w:val="Normal"/>
+        <w:numPr>
+          <w:ilvl w:val="0"/>
+          <w:numId w:val="0"/>
+        </w:numPr>
+        <w:jc w:val="both"/>
+        <w:rPr>
+          <w:sz w:val="24"/>
+          <w:szCs w:val="24"/>
+          <w:lang w:val="es-CO"/>
+        </w:rPr>
+      </w:pPr>
+      <w:r>
+        <w:drawing>
+          <wp:anchor behindDoc="0" distT="0" distB="0" distL="0" distR="0" simplePos="0" locked="0" layoutInCell="1" allowOverlap="1" relativeHeight="50">
+            <wp:simplePos x="0" y="0"/>
+            <wp:positionH relativeFrom="column">
+              <wp:align>center</wp:align>
+            </wp:positionH>
+            <wp:positionV relativeFrom="paragraph">
+              <wp:align>top</wp:align>
+            </wp:positionV>
+            <wp:extent cx="1136015" cy="246380"/>
+            <wp:effectExtent l="0" t="0" r="0" b="0"/>
+            <wp:wrapTopAndBottom/>
+            <wp:docPr id="55" name="Imagen42" descr=""/>
+            <wp:cNvGraphicFramePr>
+              <a:graphicFrameLocks xmlns:a="http://schemas.openxmlformats.org/drawingml/2006/main" noChangeAspect="1"/>
+            </wp:cNvGraphicFramePr>
+            <a:graphic xmlns:a="http://schemas.openxmlformats.org/drawingml/2006/main">
+              <a:graphicData uri="http://schemas.openxmlformats.org/drawingml/2006/picture">
+                <pic:pic xmlns:pic="http://schemas.openxmlformats.org/drawingml/2006/picture">
+                  <pic:nvPicPr>
+                    <pic:cNvPr id="55" name="Imagen42" descr=""/>
+                    <pic:cNvPicPr>
+                      <a:picLocks noChangeAspect="1" noChangeArrowheads="1"/>
+                    </pic:cNvPicPr>
+                  </pic:nvPicPr>
+                  <pic:blipFill>
+                    <a:blip r:embed="rId46"/>
+                    <a:stretch>
+                      <a:fillRect/>
+                    </a:stretch>
+                  </pic:blipFill>
+                  <pic:spPr bwMode="auto">
+                    <a:xfrm>
+                      <a:off x="0" y="0"/>
+                      <a:ext cx="1136015" cy="246380"/>
+                    </a:xfrm>
+                    <a:prstGeom prst="rect">
+                      <a:avLst/>
+                    </a:prstGeom>
+                    <a:noFill/>
+                    <a:ln w="9525">
+                      <a:noFill/>
+                      <a:miter lim="800000"/>
+                      <a:headEnd/>
+                      <a:tailEnd/>
+                    </a:ln>
+                  </pic:spPr>
+                </pic:pic>
+              </a:graphicData>
+            </a:graphic>
+          </wp:anchor>
+        </w:drawing>
+      </w:r>
+      <w:r>
+        <w:rPr>
+          <w:sz w:val="24"/>
+          <w:szCs w:val="24"/>
+          <w:lang w:val="es-CO"/>
+        </w:rPr>
+        <w:t xml:space="preserve">El sistema mostrará un formulario </w:t>
+      </w:r>
+      <w:r>
+        <w:rPr>
+          <w:sz w:val="24"/>
+          <w:szCs w:val="24"/>
+          <w:lang w:val="es-CO"/>
+        </w:rPr>
+        <w:t>en donde podrá</w:t>
+      </w:r>
+      <w:r>
+        <w:rPr>
+          <w:sz w:val="24"/>
+          <w:szCs w:val="24"/>
+          <w:lang w:val="es-CO"/>
+        </w:rPr>
+        <w:t xml:space="preserve"> seleccionar un </w:t>
+      </w:r>
+      <w:r>
+        <w:rPr>
+          <w:sz w:val="24"/>
+          <w:szCs w:val="24"/>
+          <w:lang w:val="es-CO"/>
+        </w:rPr>
+        <w:t xml:space="preserve"> </w:t>
+      </w:r>
+      <w:r>
+        <w:rPr>
+          <w:sz w:val="24"/>
+          <w:szCs w:val="24"/>
+          <w:lang w:val="es-CO"/>
+        </w:rPr>
+        <w:t>departamento.</w:t>
+      </w:r>
+    </w:p>
+    <w:p>
+      <w:pPr>
+        <w:pStyle w:val="Normal"/>
+        <w:numPr>
+          <w:ilvl w:val="0"/>
+          <w:numId w:val="0"/>
+        </w:numPr>
+        <w:jc w:val="both"/>
+        <w:rPr>
+          <w:sz w:val="24"/>
+          <w:szCs w:val="24"/>
+          <w:lang w:val="es-CO"/>
+        </w:rPr>
+      </w:pPr>
+      <w:r>
+        <w:drawing>
+          <wp:anchor behindDoc="0" distT="0" distB="0" distL="0" distR="0" simplePos="0" locked="0" layoutInCell="1" allowOverlap="1" relativeHeight="53">
+            <wp:simplePos x="0" y="0"/>
+            <wp:positionH relativeFrom="column">
+              <wp:align>center</wp:align>
+            </wp:positionH>
+            <wp:positionV relativeFrom="paragraph">
+              <wp:align>top</wp:align>
+            </wp:positionV>
+            <wp:extent cx="3498215" cy="760730"/>
+            <wp:effectExtent l="0" t="0" r="0" b="0"/>
+            <wp:wrapTopAndBottom/>
+            <wp:docPr id="56" name="Imagen45" descr=""/>
+            <wp:cNvGraphicFramePr>
+              <a:graphicFrameLocks xmlns:a="http://schemas.openxmlformats.org/drawingml/2006/main" noChangeAspect="1"/>
+            </wp:cNvGraphicFramePr>
+            <a:graphic xmlns:a="http://schemas.openxmlformats.org/drawingml/2006/main">
+              <a:graphicData uri="http://schemas.openxmlformats.org/drawingml/2006/picture">
+                <pic:pic xmlns:pic="http://schemas.openxmlformats.org/drawingml/2006/picture">
+                  <pic:nvPicPr>
+                    <pic:cNvPr id="56" name="Imagen45" descr=""/>
+                    <pic:cNvPicPr>
+                      <a:picLocks noChangeAspect="1" noChangeArrowheads="1"/>
+                    </pic:cNvPicPr>
+                  </pic:nvPicPr>
+                  <pic:blipFill>
+                    <a:blip r:embed="rId47"/>
+                    <a:stretch>
+                      <a:fillRect/>
+                    </a:stretch>
+                  </pic:blipFill>
+                  <pic:spPr bwMode="auto">
+                    <a:xfrm>
+                      <a:off x="0" y="0"/>
+                      <a:ext cx="3498215" cy="760730"/>
+                    </a:xfrm>
+                    <a:prstGeom prst="rect">
+                      <a:avLst/>
+                    </a:prstGeom>
+                    <a:noFill/>
+                    <a:ln w="9525">
+                      <a:noFill/>
+                      <a:miter lim="800000"/>
+                      <a:headEnd/>
+                      <a:tailEnd/>
+                    </a:ln>
+                  </pic:spPr>
+                </pic:pic>
+              </a:graphicData>
+            </a:graphic>
+          </wp:anchor>
+        </w:drawing>
+      </w:r>
+      <w:r>
+        <w:rPr>
+          <w:sz w:val="24"/>
+          <w:szCs w:val="24"/>
+          <w:lang w:val="es-CO"/>
+        </w:rPr>
+        <w:t xml:space="preserve">Para almacenar la información del nuevo departamento y </w:t>
+      </w:r>
+      <w:r>
+        <w:rPr>
+          <w:sz w:val="24"/>
+          <w:szCs w:val="24"/>
+          <w:lang w:val="es-CO"/>
+        </w:rPr>
+        <w:t xml:space="preserve">crear automáticamente las </w:t>
+      </w:r>
+      <w:r>
+        <w:rPr>
+          <w:sz w:val="24"/>
+          <w:szCs w:val="24"/>
+          <w:lang w:val="es-CO"/>
+        </w:rPr>
+        <w:t xml:space="preserve">fases </w:t>
+      </w:r>
+      <w:r>
+        <w:rPr>
+          <w:sz w:val="24"/>
+          <w:szCs w:val="24"/>
+          <w:lang w:val="es-CO"/>
+        </w:rPr>
+        <w:t>de preinscripción y matrícula</w:t>
+      </w:r>
+      <w:r>
+        <w:rPr>
+          <w:sz w:val="24"/>
+          <w:szCs w:val="24"/>
+          <w:lang w:val="es-CO"/>
+        </w:rPr>
+        <w:t xml:space="preserve"> dentro de la convocatoria actual, </w:t>
+      </w:r>
+      <w:r>
+        <w:rPr>
+          <w:sz w:val="24"/>
+          <w:szCs w:val="24"/>
+          <w:lang w:val="es-CO"/>
+        </w:rPr>
+        <w:t>el usuario debe presionar el botón “Guardar” ó “Cancelar” para volver al listado de departamentos registrados</w:t>
+      </w:r>
+      <w:r>
+        <w:rPr>
+          <w:sz w:val="24"/>
+          <w:szCs w:val="24"/>
+          <w:lang w:val="es-CO"/>
+        </w:rPr>
+        <w:t>.</w:t>
+      </w:r>
+    </w:p>
+    <w:p>
+      <w:pPr>
+        <w:pStyle w:val="Normal"/>
+        <w:numPr>
+          <w:ilvl w:val="0"/>
+          <w:numId w:val="0"/>
+        </w:numPr>
+        <w:jc w:val="both"/>
+        <w:rPr>
+          <w:sz w:val="24"/>
+          <w:szCs w:val="24"/>
+          <w:lang w:val="es-CO"/>
+        </w:rPr>
+      </w:pPr>
+      <w:r>
+        <w:drawing>
+          <wp:anchor behindDoc="0" distT="0" distB="0" distL="0" distR="0" simplePos="0" locked="0" layoutInCell="1" allowOverlap="1" relativeHeight="52">
+            <wp:simplePos x="0" y="0"/>
+            <wp:positionH relativeFrom="column">
+              <wp:align>center</wp:align>
+            </wp:positionH>
+            <wp:positionV relativeFrom="paragraph">
+              <wp:align>top</wp:align>
+            </wp:positionV>
+            <wp:extent cx="1104265" cy="263525"/>
+            <wp:effectExtent l="0" t="0" r="0" b="0"/>
+            <wp:wrapTopAndBottom/>
+            <wp:docPr id="57" name="Imagen44" descr=""/>
+            <wp:cNvGraphicFramePr>
+              <a:graphicFrameLocks xmlns:a="http://schemas.openxmlformats.org/drawingml/2006/main" noChangeAspect="1"/>
+            </wp:cNvGraphicFramePr>
+            <a:graphic xmlns:a="http://schemas.openxmlformats.org/drawingml/2006/main">
+              <a:graphicData uri="http://schemas.openxmlformats.org/drawingml/2006/picture">
+                <pic:pic xmlns:pic="http://schemas.openxmlformats.org/drawingml/2006/picture">
+                  <pic:nvPicPr>
+                    <pic:cNvPr id="57" name="Imagen44" descr=""/>
+                    <pic:cNvPicPr>
+                      <a:picLocks noChangeAspect="1" noChangeArrowheads="1"/>
+                    </pic:cNvPicPr>
+                  </pic:nvPicPr>
+                  <pic:blipFill>
+                    <a:blip r:embed="rId48"/>
+                    <a:stretch>
+                      <a:fillRect/>
+                    </a:stretch>
+                  </pic:blipFill>
+                  <pic:spPr bwMode="auto">
+                    <a:xfrm>
+                      <a:off x="0" y="0"/>
+                      <a:ext cx="1104265" cy="263525"/>
+                    </a:xfrm>
+                    <a:prstGeom prst="rect">
+                      <a:avLst/>
+                    </a:prstGeom>
+                    <a:noFill/>
+                    <a:ln w="9525">
+                      <a:noFill/>
+                      <a:miter lim="800000"/>
+                      <a:headEnd/>
+                      <a:tailEnd/>
+                    </a:ln>
+                  </pic:spPr>
+                </pic:pic>
+              </a:graphicData>
+            </a:graphic>
+          </wp:anchor>
+        </w:drawing>
+      </w:r>
+      <w:r>
+        <w:rPr>
+          <w:sz w:val="24"/>
+          <w:szCs w:val="24"/>
+          <w:lang w:val="es-CO"/>
+        </w:rPr>
+        <w:t xml:space="preserve">Posteriormente las fechas de inicio y fin de las fases de preinscripción y matrícula, se deberán controlar desde el </w:t>
+      </w:r>
+      <w:r>
+        <w:rPr>
+          <w:sz w:val="24"/>
+          <w:szCs w:val="24"/>
+          <w:lang w:val="es-CO"/>
+        </w:rPr>
+        <w:t>módulo de control de fechas.</w:t>
+      </w:r>
+      <w:r>
+        <w:rPr>
+          <w:sz w:val="24"/>
+          <w:szCs w:val="24"/>
+          <w:lang w:val="es-CO"/>
+        </w:rPr>
+        <w:t xml:space="preserve"> </w:t>
+      </w:r>
+    </w:p>
+    <w:p>
+      <w:pPr>
+        <w:pStyle w:val="Normal"/>
+        <w:jc w:val="both"/>
+        <w:rPr>
+          <w:sz w:val="24"/>
+          <w:szCs w:val="24"/>
+          <w:lang w:val="es-CO"/>
+        </w:rPr>
+      </w:pPr>
+      <w:r>
+        <w:rPr>
+          <w:sz w:val="24"/>
+          <w:szCs w:val="24"/>
+          <w:lang w:val="es-CO"/>
+        </w:rPr>
+      </w:r>
+    </w:p>
+    <w:p>
+      <w:pPr>
+        <w:pStyle w:val="Normal"/>
+        <w:jc w:val="both"/>
+        <w:rPr>
+          <w:sz w:val="24"/>
+          <w:szCs w:val="24"/>
+          <w:lang w:val="es-CO"/>
+        </w:rPr>
+      </w:pPr>
+      <w:r>
+        <w:rPr>
+          <w:sz w:val="24"/>
+          <w:szCs w:val="24"/>
+          <w:lang w:val="es-CO"/>
+        </w:rPr>
+      </w:r>
+    </w:p>
+    <w:p>
+      <w:pPr>
+        <w:pStyle w:val="Encabezado1"/>
+        <w:numPr>
+          <w:ilvl w:val="1"/>
+          <w:numId w:val="1"/>
+        </w:numPr>
+        <w:jc w:val="center"/>
+        <w:rPr>
+          <w:sz w:val="32"/>
+          <w:szCs w:val="32"/>
+          <w:lang w:val="es-CO"/>
+        </w:rPr>
+      </w:pPr>
+      <w:bookmarkStart w:id="15" w:name="__RefHeading__16094_2142865658"/>
+      <w:bookmarkEnd w:id="15"/>
+      <w:r>
+        <w:rPr>
+          <w:sz w:val="32"/>
+          <w:szCs w:val="32"/>
+          <w:lang w:val="es-CO"/>
+        </w:rPr>
+        <w:t xml:space="preserve">Administración </w:t>
+      </w:r>
+      <w:r>
+        <w:rPr>
+          <w:sz w:val="32"/>
+          <w:szCs w:val="32"/>
+          <w:lang w:val="es-CO"/>
+        </w:rPr>
+        <w:t xml:space="preserve">control de fechas departamentales de la </w:t>
+      </w:r>
+      <w:r>
+        <w:rPr>
+          <w:sz w:val="32"/>
+          <w:szCs w:val="32"/>
+          <w:lang w:val="es-CO"/>
+        </w:rPr>
+        <w:t>convocatoria</w:t>
+      </w:r>
+    </w:p>
+    <w:p>
+      <w:pPr>
+        <w:pStyle w:val="Normal"/>
+        <w:jc w:val="center"/>
+        <w:rPr>
+          <w:sz w:val="32"/>
+          <w:szCs w:val="32"/>
+          <w:lang w:val="es-CO"/>
+        </w:rPr>
+      </w:pPr>
+      <w:r>
+        <w:rPr>
+          <w:sz w:val="32"/>
+          <w:szCs w:val="32"/>
+          <w:lang w:val="es-CO"/>
+        </w:rPr>
+      </w:r>
+    </w:p>
+    <w:p>
+      <w:pPr>
+        <w:pStyle w:val="Normal"/>
+        <w:rPr>
+          <w:sz w:val="24"/>
+          <w:szCs w:val="24"/>
+          <w:lang w:val="es-CO"/>
+        </w:rPr>
+      </w:pPr>
+      <w:r>
+        <w:rPr>
+          <w:sz w:val="24"/>
+          <w:szCs w:val="24"/>
+          <w:lang w:val="es-CO"/>
+        </w:rPr>
+        <w:t>P</w:t>
+      </w:r>
+      <w:r>
+        <w:rPr>
+          <w:sz w:val="24"/>
+          <w:szCs w:val="24"/>
+          <w:lang w:val="es-CO"/>
+        </w:rPr>
+        <w:t xml:space="preserve">ara realizar el proceso de </w:t>
+      </w:r>
+      <w:r>
+        <w:rPr>
+          <w:sz w:val="24"/>
+          <w:szCs w:val="24"/>
+          <w:lang w:val="es-CO"/>
+        </w:rPr>
+        <w:t xml:space="preserve">controlar las fechas de inicio y fin de las fases de preinscripción y matrícula de la convocatoria </w:t>
+      </w:r>
+      <w:r>
+        <w:rPr>
+          <w:sz w:val="24"/>
+          <w:szCs w:val="24"/>
+          <w:lang w:val="es-CO"/>
+        </w:rPr>
+        <w:t>el usuario debe seguir los siguientes pasos:</w:t>
+      </w:r>
+    </w:p>
+    <w:p>
+      <w:pPr>
+        <w:pStyle w:val="Normal"/>
+        <w:rPr>
+          <w:sz w:val="24"/>
+          <w:szCs w:val="24"/>
+          <w:lang w:val="es-CO"/>
+        </w:rPr>
+      </w:pPr>
+      <w:r>
+        <w:rPr>
+          <w:sz w:val="24"/>
+          <w:szCs w:val="24"/>
+          <w:lang w:val="es-CO"/>
+        </w:rPr>
+      </w:r>
+    </w:p>
+    <w:p>
+      <w:pPr>
+        <w:pStyle w:val="Normal"/>
+        <w:numPr>
+          <w:ilvl w:val="0"/>
+          <w:numId w:val="11"/>
+        </w:numPr>
+        <w:jc w:val="both"/>
+        <w:rPr>
+          <w:sz w:val="24"/>
+          <w:szCs w:val="24"/>
+          <w:lang w:val="es-CO"/>
+        </w:rPr>
+      </w:pPr>
+      <w:r>
+        <w:rPr>
+          <w:sz w:val="24"/>
+          <w:szCs w:val="24"/>
+          <w:lang w:val="es-CO"/>
+        </w:rPr>
+        <w:t xml:space="preserve">Seleccionar en el menú superior la opción de </w:t>
+      </w:r>
+      <w:r>
+        <w:rPr>
+          <w:sz w:val="24"/>
+          <w:szCs w:val="24"/>
+          <w:lang w:val="es-CO"/>
+        </w:rPr>
+        <w:t>Configuración</w:t>
+      </w:r>
+      <w:r>
+        <w:rPr>
+          <w:sz w:val="24"/>
+          <w:szCs w:val="24"/>
+          <w:lang w:val="es-CO"/>
+        </w:rPr>
+        <w:t xml:space="preserve"> → </w:t>
+      </w:r>
+      <w:r>
+        <w:rPr>
+          <w:sz w:val="24"/>
+          <w:szCs w:val="24"/>
+          <w:lang w:val="es-CO"/>
+        </w:rPr>
+        <w:t>Control de Fechas por Departamento</w:t>
+      </w:r>
+      <w:r>
+        <w:rPr>
+          <w:sz w:val="24"/>
+          <w:szCs w:val="24"/>
+          <w:lang w:val="es-CO"/>
+        </w:rPr>
+        <w:t>.</w:t>
+      </w:r>
+    </w:p>
+    <w:p>
+      <w:pPr>
+        <w:pStyle w:val="Normal"/>
+        <w:numPr>
+          <w:ilvl w:val="0"/>
+          <w:numId w:val="11"/>
+        </w:numPr>
+        <w:jc w:val="both"/>
+        <w:rPr>
+          <w:sz w:val="24"/>
+          <w:szCs w:val="24"/>
+          <w:lang w:val="es-CO"/>
+        </w:rPr>
+      </w:pPr>
+      <w:r>
+        <w:drawing>
+          <wp:anchor behindDoc="0" distT="0" distB="0" distL="0" distR="0" simplePos="0" locked="0" layoutInCell="1" allowOverlap="1" relativeHeight="54">
+            <wp:simplePos x="0" y="0"/>
+            <wp:positionH relativeFrom="column">
+              <wp:align>center</wp:align>
+            </wp:positionH>
+            <wp:positionV relativeFrom="paragraph">
+              <wp:align>top</wp:align>
+            </wp:positionV>
+            <wp:extent cx="1575435" cy="2541905"/>
+            <wp:effectExtent l="0" t="0" r="0" b="0"/>
+            <wp:wrapTopAndBottom/>
+            <wp:docPr id="58" name="Imagen46" descr=""/>
+            <wp:cNvGraphicFramePr>
+              <a:graphicFrameLocks xmlns:a="http://schemas.openxmlformats.org/drawingml/2006/main" noChangeAspect="1"/>
+            </wp:cNvGraphicFramePr>
+            <a:graphic xmlns:a="http://schemas.openxmlformats.org/drawingml/2006/main">
+              <a:graphicData uri="http://schemas.openxmlformats.org/drawingml/2006/picture">
+                <pic:pic xmlns:pic="http://schemas.openxmlformats.org/drawingml/2006/picture">
+                  <pic:nvPicPr>
+                    <pic:cNvPr id="58" name="Imagen46" descr=""/>
+                    <pic:cNvPicPr>
+                      <a:picLocks noChangeAspect="1" noChangeArrowheads="1"/>
+                    </pic:cNvPicPr>
+                  </pic:nvPicPr>
+                  <pic:blipFill>
+                    <a:blip r:embed="rId49"/>
+                    <a:stretch>
+                      <a:fillRect/>
+                    </a:stretch>
+                  </pic:blipFill>
+                  <pic:spPr bwMode="auto">
+                    <a:xfrm>
+                      <a:off x="0" y="0"/>
+                      <a:ext cx="1575435" cy="2541905"/>
+                    </a:xfrm>
+                    <a:prstGeom prst="rect">
+                      <a:avLst/>
+                    </a:prstGeom>
+                    <a:noFill/>
+                    <a:ln w="9525">
+                      <a:noFill/>
+                      <a:miter lim="800000"/>
+                      <a:headEnd/>
+                      <a:tailEnd/>
+                    </a:ln>
+                  </pic:spPr>
+                </pic:pic>
+              </a:graphicData>
+            </a:graphic>
+          </wp:anchor>
+        </w:drawing>
+      </w:r>
+      <w:r>
+        <w:rPr>
+          <w:sz w:val="24"/>
+          <w:szCs w:val="24"/>
+          <w:lang w:val="es-CO"/>
+        </w:rPr>
+        <w:t xml:space="preserve">Seleccionar departamento: el usuario puede seleccionar el departamento para realizar un filtro de control de fechas departamentales, oprimiendo el botón “Buscar”. </w:t>
+      </w:r>
+      <w:r>
+        <w:rPr>
+          <w:sz w:val="24"/>
+          <w:szCs w:val="24"/>
+          <w:lang w:val="es-CO"/>
+        </w:rPr>
+        <w:t xml:space="preserve"> </w:t>
+      </w:r>
+    </w:p>
+    <w:p>
+      <w:pPr>
+        <w:pStyle w:val="Normal"/>
+        <w:jc w:val="both"/>
+        <w:rPr>
+          <w:sz w:val="24"/>
+          <w:szCs w:val="24"/>
+          <w:lang w:val="es-CO"/>
+        </w:rPr>
+      </w:pPr>
+      <w:r>
+        <w:rPr>
+          <w:sz w:val="24"/>
+          <w:szCs w:val="24"/>
+          <w:lang w:val="es-CO"/>
+        </w:rPr>
+        <w:drawing>
+          <wp:anchor behindDoc="0" distT="0" distB="0" distL="0" distR="0" simplePos="0" locked="0" layoutInCell="1" allowOverlap="1" relativeHeight="55">
+            <wp:simplePos x="0" y="0"/>
+            <wp:positionH relativeFrom="column">
+              <wp:align>center</wp:align>
+            </wp:positionH>
+            <wp:positionV relativeFrom="paragraph">
+              <wp:align>top</wp:align>
+            </wp:positionV>
+            <wp:extent cx="2426970" cy="1069340"/>
+            <wp:effectExtent l="0" t="0" r="0" b="0"/>
+            <wp:wrapTopAndBottom/>
+            <wp:docPr id="59" name="Imagen47" descr=""/>
+            <wp:cNvGraphicFramePr>
+              <a:graphicFrameLocks xmlns:a="http://schemas.openxmlformats.org/drawingml/2006/main" noChangeAspect="1"/>
+            </wp:cNvGraphicFramePr>
+            <a:graphic xmlns:a="http://schemas.openxmlformats.org/drawingml/2006/main">
+              <a:graphicData uri="http://schemas.openxmlformats.org/drawingml/2006/picture">
+                <pic:pic xmlns:pic="http://schemas.openxmlformats.org/drawingml/2006/picture">
+                  <pic:nvPicPr>
+                    <pic:cNvPr id="59" name="Imagen47" descr=""/>
+                    <pic:cNvPicPr>
+                      <a:picLocks noChangeAspect="1" noChangeArrowheads="1"/>
+                    </pic:cNvPicPr>
+                  </pic:nvPicPr>
+                  <pic:blipFill>
+                    <a:blip r:embed="rId50"/>
+                    <a:stretch>
+                      <a:fillRect/>
+                    </a:stretch>
+                  </pic:blipFill>
+                  <pic:spPr bwMode="auto">
+                    <a:xfrm>
+                      <a:off x="0" y="0"/>
+                      <a:ext cx="2426970" cy="1069340"/>
+                    </a:xfrm>
+                    <a:prstGeom prst="rect">
+                      <a:avLst/>
+                    </a:prstGeom>
+                    <a:noFill/>
+                    <a:ln w="9525">
+                      <a:noFill/>
+                      <a:miter lim="800000"/>
+                      <a:headEnd/>
+                      <a:tailEnd/>
+                    </a:ln>
+                  </pic:spPr>
+                </pic:pic>
+              </a:graphicData>
+            </a:graphic>
+          </wp:anchor>
+        </w:drawing>
+      </w:r>
+    </w:p>
+    <w:p>
+      <w:pPr>
+        <w:pStyle w:val="Normal"/>
+        <w:numPr>
+          <w:ilvl w:val="0"/>
+          <w:numId w:val="0"/>
+        </w:numPr>
+        <w:jc w:val="both"/>
+        <w:rPr>
+          <w:sz w:val="24"/>
+          <w:szCs w:val="24"/>
+          <w:lang w:val="es-CO"/>
+        </w:rPr>
+      </w:pPr>
+      <w:r>
+        <w:rPr>
+          <w:sz w:val="24"/>
+          <w:szCs w:val="24"/>
+          <w:lang w:val="es-CO"/>
+        </w:rPr>
+      </w:r>
+    </w:p>
+    <w:p>
+      <w:pPr>
+        <w:pStyle w:val="Normal"/>
+        <w:numPr>
+          <w:ilvl w:val="0"/>
+          <w:numId w:val="11"/>
+        </w:numPr>
+        <w:jc w:val="both"/>
+        <w:rPr>
+          <w:sz w:val="24"/>
+          <w:szCs w:val="24"/>
+          <w:lang w:val="es-CO"/>
+        </w:rPr>
+      </w:pPr>
+      <w:r>
+        <w:rPr>
+          <w:sz w:val="24"/>
+          <w:szCs w:val="24"/>
+          <w:lang w:val="es-CO"/>
+        </w:rPr>
+        <w:t xml:space="preserve">Cambiar fechas de las fases de preinscripción y matrícula: en el listado de fechas por departamento, el usuario debe seleccionar la fecha </w:t>
+      </w:r>
+      <w:r>
+        <w:rPr>
+          <w:sz w:val="24"/>
+          <w:szCs w:val="24"/>
+          <w:lang w:val="es-CO"/>
+        </w:rPr>
+        <w:t>y hora</w:t>
+      </w:r>
+      <w:r>
+        <w:rPr>
+          <w:sz w:val="24"/>
+          <w:szCs w:val="24"/>
+          <w:lang w:val="es-CO"/>
+        </w:rPr>
+        <w:t xml:space="preserve"> de inicio y fin de preinscripción y de matrícula.</w:t>
+      </w:r>
+    </w:p>
+    <w:p>
+      <w:pPr>
+        <w:pStyle w:val="Normal"/>
+        <w:jc w:val="both"/>
+        <w:rPr>
+          <w:sz w:val="24"/>
+          <w:szCs w:val="24"/>
+          <w:lang w:val="es-CO"/>
+        </w:rPr>
+      </w:pPr>
+      <w:r>
+        <w:drawing>
+          <wp:anchor behindDoc="0" distT="0" distB="0" distL="0" distR="0" simplePos="0" locked="0" layoutInCell="1" allowOverlap="1" relativeHeight="56">
+            <wp:simplePos x="0" y="0"/>
+            <wp:positionH relativeFrom="column">
+              <wp:align>center</wp:align>
+            </wp:positionH>
+            <wp:positionV relativeFrom="paragraph">
+              <wp:align>top</wp:align>
+            </wp:positionV>
+            <wp:extent cx="5612130" cy="2978150"/>
+            <wp:effectExtent l="0" t="0" r="0" b="0"/>
+            <wp:wrapTopAndBottom/>
+            <wp:docPr id="60" name="Imagen48" descr=""/>
+            <wp:cNvGraphicFramePr>
+              <a:graphicFrameLocks xmlns:a="http://schemas.openxmlformats.org/drawingml/2006/main" noChangeAspect="1"/>
+            </wp:cNvGraphicFramePr>
+            <a:graphic xmlns:a="http://schemas.openxmlformats.org/drawingml/2006/main">
+              <a:graphicData uri="http://schemas.openxmlformats.org/drawingml/2006/picture">
+                <pic:pic xmlns:pic="http://schemas.openxmlformats.org/drawingml/2006/picture">
+                  <pic:nvPicPr>
+                    <pic:cNvPr id="60" name="Imagen48" descr=""/>
+                    <pic:cNvPicPr>
+                      <a:picLocks noChangeAspect="1" noChangeArrowheads="1"/>
+                    </pic:cNvPicPr>
+                  </pic:nvPicPr>
+                  <pic:blipFill>
+                    <a:blip r:embed="rId51"/>
+                    <a:stretch>
+                      <a:fillRect/>
+                    </a:stretch>
+                  </pic:blipFill>
+                  <pic:spPr bwMode="auto">
+                    <a:xfrm>
+                      <a:off x="0" y="0"/>
+                      <a:ext cx="5612130" cy="2978150"/>
+                    </a:xfrm>
+                    <a:prstGeom prst="rect">
+                      <a:avLst/>
+                    </a:prstGeom>
+                    <a:noFill/>
+                    <a:ln w="9525">
+                      <a:noFill/>
+                      <a:miter lim="800000"/>
+                      <a:headEnd/>
+                      <a:tailEnd/>
+                    </a:ln>
+                  </pic:spPr>
+                </pic:pic>
+              </a:graphicData>
+            </a:graphic>
+          </wp:anchor>
+        </w:drawing>
+      </w:r>
+      <w:r>
+        <w:rPr>
+          <w:sz w:val="24"/>
+          <w:szCs w:val="24"/>
+          <w:lang w:val="es-CO"/>
+        </w:rPr>
+        <w:tab/>
+      </w:r>
+    </w:p>
+    <w:p>
+      <w:pPr>
+        <w:pStyle w:val="Normal"/>
+        <w:numPr>
+          <w:ilvl w:val="0"/>
+          <w:numId w:val="11"/>
+        </w:numPr>
+        <w:jc w:val="both"/>
+        <w:rPr>
+          <w:sz w:val="24"/>
+          <w:szCs w:val="24"/>
+          <w:lang w:val="es-CO"/>
+        </w:rPr>
+      </w:pPr>
+      <w:r>
+        <w:rPr>
+          <w:sz w:val="24"/>
+          <w:szCs w:val="24"/>
+          <w:lang w:val="es-CO"/>
+        </w:rPr>
+        <w:t xml:space="preserve">Guardar cambios de fechas departamentales: para guardar la modificación de la fecha y hora de inicio y fin de preinscripción y matrícula, el usuario debe </w:t>
+      </w:r>
+      <w:r>
+        <w:rPr>
+          <w:sz w:val="24"/>
+          <w:szCs w:val="24"/>
+          <w:lang w:val="es-CO"/>
+        </w:rPr>
+        <w:t>presionar el botón “G” Guardar Control de Fechas.</w:t>
+      </w:r>
+    </w:p>
+    <w:p>
+      <w:pPr>
+        <w:pStyle w:val="Normal"/>
+        <w:jc w:val="both"/>
+        <w:rPr>
+          <w:sz w:val="24"/>
+          <w:szCs w:val="24"/>
+          <w:lang w:val="es-CO"/>
+        </w:rPr>
+      </w:pPr>
+      <w:r>
+        <w:rPr>
+          <w:sz w:val="24"/>
+          <w:szCs w:val="24"/>
+          <w:lang w:val="es-CO"/>
+        </w:rPr>
+        <w:drawing>
+          <wp:anchor behindDoc="0" distT="0" distB="0" distL="0" distR="0" simplePos="0" locked="0" layoutInCell="1" allowOverlap="1" relativeHeight="57">
+            <wp:simplePos x="0" y="0"/>
+            <wp:positionH relativeFrom="column">
+              <wp:align>center</wp:align>
+            </wp:positionH>
+            <wp:positionV relativeFrom="paragraph">
+              <wp:align>top</wp:align>
+            </wp:positionV>
+            <wp:extent cx="342900" cy="355600"/>
+            <wp:effectExtent l="0" t="0" r="0" b="0"/>
+            <wp:wrapTopAndBottom/>
+            <wp:docPr id="61" name="Imagen49" descr=""/>
+            <wp:cNvGraphicFramePr>
+              <a:graphicFrameLocks xmlns:a="http://schemas.openxmlformats.org/drawingml/2006/main" noChangeAspect="1"/>
+            </wp:cNvGraphicFramePr>
+            <a:graphic xmlns:a="http://schemas.openxmlformats.org/drawingml/2006/main">
+              <a:graphicData uri="http://schemas.openxmlformats.org/drawingml/2006/picture">
+                <pic:pic xmlns:pic="http://schemas.openxmlformats.org/drawingml/2006/picture">
+                  <pic:nvPicPr>
+                    <pic:cNvPr id="61" name="Imagen49" descr=""/>
+                    <pic:cNvPicPr>
+                      <a:picLocks noChangeAspect="1" noChangeArrowheads="1"/>
+                    </pic:cNvPicPr>
+                  </pic:nvPicPr>
+                  <pic:blipFill>
+                    <a:blip r:embed="rId52"/>
+                    <a:stretch>
+                      <a:fillRect/>
+                    </a:stretch>
+                  </pic:blipFill>
+                  <pic:spPr bwMode="auto">
+                    <a:xfrm>
+                      <a:off x="0" y="0"/>
+                      <a:ext cx="342900" cy="355600"/>
+                    </a:xfrm>
+                    <a:prstGeom prst="rect">
+                      <a:avLst/>
+                    </a:prstGeom>
+                    <a:noFill/>
+                    <a:ln w="9525">
+                      <a:noFill/>
+                      <a:miter lim="800000"/>
+                      <a:headEnd/>
+                      <a:tailEnd/>
+                    </a:ln>
+                  </pic:spPr>
+                </pic:pic>
+              </a:graphicData>
+            </a:graphic>
+          </wp:anchor>
+        </w:drawing>
+      </w:r>
+    </w:p>
+    <w:p>
+      <w:pPr>
+        <w:pStyle w:val="Normal"/>
+        <w:jc w:val="both"/>
+        <w:rPr>
+          <w:sz w:val="24"/>
+          <w:szCs w:val="24"/>
+          <w:lang w:val="es-CO"/>
+        </w:rPr>
+      </w:pPr>
+      <w:r>
+        <w:rPr>
+          <w:sz w:val="24"/>
+          <w:szCs w:val="24"/>
+          <w:lang w:val="es-CO"/>
+        </w:rPr>
+      </w:r>
+    </w:p>
+    <w:p>
+      <w:pPr>
+        <w:pStyle w:val="Encabezado1"/>
+        <w:numPr>
+          <w:ilvl w:val="1"/>
+          <w:numId w:val="1"/>
+        </w:numPr>
+        <w:jc w:val="center"/>
+        <w:rPr>
+          <w:sz w:val="32"/>
+          <w:szCs w:val="32"/>
+          <w:lang w:val="es-CO"/>
+        </w:rPr>
+      </w:pPr>
+      <w:bookmarkStart w:id="16" w:name="__RefHeading__24267_2142865658"/>
+      <w:bookmarkEnd w:id="16"/>
+      <w:r>
+        <w:rPr>
+          <w:sz w:val="32"/>
+          <w:szCs w:val="32"/>
+          <w:lang w:val="es-CO"/>
+        </w:rPr>
+        <w:t xml:space="preserve">Administración </w:t>
+      </w:r>
+      <w:r>
+        <w:rPr>
+          <w:sz w:val="32"/>
+          <w:szCs w:val="32"/>
+          <w:lang w:val="es-CO"/>
+        </w:rPr>
+        <w:t xml:space="preserve">control de fechas por programa de la </w:t>
+      </w:r>
+      <w:r>
+        <w:rPr>
+          <w:sz w:val="32"/>
+          <w:szCs w:val="32"/>
+          <w:lang w:val="es-CO"/>
+        </w:rPr>
+        <w:t>convocatoria</w:t>
+      </w:r>
+    </w:p>
+    <w:p>
+      <w:pPr>
+        <w:pStyle w:val="Normal"/>
+        <w:jc w:val="center"/>
+        <w:rPr>
+          <w:sz w:val="32"/>
+          <w:szCs w:val="32"/>
+          <w:lang w:val="es-CO"/>
+        </w:rPr>
+      </w:pPr>
+      <w:r>
+        <w:rPr>
+          <w:sz w:val="32"/>
+          <w:szCs w:val="32"/>
+          <w:lang w:val="es-CO"/>
+        </w:rPr>
+      </w:r>
+    </w:p>
+    <w:p>
+      <w:pPr>
+        <w:pStyle w:val="Normal"/>
+        <w:rPr>
+          <w:sz w:val="24"/>
+          <w:szCs w:val="24"/>
+          <w:lang w:val="es-CO"/>
+        </w:rPr>
+      </w:pPr>
+      <w:r>
+        <w:rPr>
+          <w:sz w:val="24"/>
+          <w:szCs w:val="24"/>
+          <w:lang w:val="es-CO"/>
+        </w:rPr>
+        <w:t>P</w:t>
+      </w:r>
+      <w:r>
+        <w:rPr>
+          <w:sz w:val="24"/>
+          <w:szCs w:val="24"/>
+          <w:lang w:val="es-CO"/>
+        </w:rPr>
+        <w:t xml:space="preserve">ara realizar el proceso de </w:t>
+      </w:r>
+      <w:r>
+        <w:rPr>
+          <w:sz w:val="24"/>
+          <w:szCs w:val="24"/>
+          <w:lang w:val="es-CO"/>
+        </w:rPr>
+        <w:t xml:space="preserve">controlar las fechas de inicio y fin de las fases de seguimiento, cierre y control de fecha de planilla anterior del programa, </w:t>
+      </w:r>
+      <w:r>
+        <w:rPr>
+          <w:sz w:val="24"/>
+          <w:szCs w:val="24"/>
+          <w:lang w:val="es-CO"/>
+        </w:rPr>
+        <w:t>el usuario debe seguir los siguientes pasos:</w:t>
+      </w:r>
+    </w:p>
+    <w:p>
+      <w:pPr>
+        <w:pStyle w:val="Normal"/>
+        <w:rPr>
+          <w:sz w:val="24"/>
+          <w:szCs w:val="24"/>
+          <w:lang w:val="es-CO"/>
+        </w:rPr>
+      </w:pPr>
+      <w:r>
+        <w:rPr>
+          <w:sz w:val="24"/>
+          <w:szCs w:val="24"/>
+          <w:lang w:val="es-CO"/>
+        </w:rPr>
+      </w:r>
+    </w:p>
+    <w:p>
+      <w:pPr>
+        <w:pStyle w:val="Normal"/>
+        <w:numPr>
+          <w:ilvl w:val="0"/>
+          <w:numId w:val="12"/>
+        </w:numPr>
+        <w:jc w:val="both"/>
+        <w:rPr>
+          <w:sz w:val="24"/>
+          <w:szCs w:val="24"/>
+          <w:lang w:val="es-CO"/>
+        </w:rPr>
+      </w:pPr>
+      <w:r>
+        <w:rPr>
+          <w:sz w:val="24"/>
+          <w:szCs w:val="24"/>
+          <w:lang w:val="es-CO"/>
+        </w:rPr>
+        <w:t xml:space="preserve">Seleccionar en el menú superior la opción de </w:t>
+      </w:r>
+      <w:r>
+        <w:rPr>
+          <w:sz w:val="24"/>
+          <w:szCs w:val="24"/>
+          <w:lang w:val="es-CO"/>
+        </w:rPr>
+        <w:t>Configuración</w:t>
+      </w:r>
+      <w:r>
+        <w:rPr>
+          <w:sz w:val="24"/>
+          <w:szCs w:val="24"/>
+          <w:lang w:val="es-CO"/>
+        </w:rPr>
+        <w:t xml:space="preserve"> → </w:t>
+      </w:r>
+      <w:r>
+        <w:rPr>
+          <w:sz w:val="24"/>
+          <w:szCs w:val="24"/>
+          <w:lang w:val="es-CO"/>
+        </w:rPr>
+        <w:t>Control de Fechas por Departamento</w:t>
+      </w:r>
+      <w:r>
+        <w:rPr>
+          <w:sz w:val="24"/>
+          <w:szCs w:val="24"/>
+          <w:lang w:val="es-CO"/>
+        </w:rPr>
+        <w:t>.</w:t>
+      </w:r>
+    </w:p>
+    <w:p>
+      <w:pPr>
+        <w:pStyle w:val="Normal"/>
+        <w:numPr>
+          <w:ilvl w:val="0"/>
+          <w:numId w:val="12"/>
+        </w:numPr>
+        <w:jc w:val="both"/>
+        <w:rPr>
+          <w:sz w:val="24"/>
+          <w:szCs w:val="24"/>
+          <w:lang w:val="es-CO"/>
+        </w:rPr>
+      </w:pPr>
+      <w:r>
+        <w:drawing>
+          <wp:anchor behindDoc="0" distT="0" distB="0" distL="0" distR="0" simplePos="0" locked="0" layoutInCell="1" allowOverlap="1" relativeHeight="58">
+            <wp:simplePos x="0" y="0"/>
+            <wp:positionH relativeFrom="column">
+              <wp:align>center</wp:align>
+            </wp:positionH>
+            <wp:positionV relativeFrom="paragraph">
+              <wp:align>top</wp:align>
+            </wp:positionV>
+            <wp:extent cx="1575435" cy="2541905"/>
+            <wp:effectExtent l="0" t="0" r="0" b="0"/>
+            <wp:wrapTopAndBottom/>
+            <wp:docPr id="62" name="Imagen50" descr=""/>
+            <wp:cNvGraphicFramePr>
+              <a:graphicFrameLocks xmlns:a="http://schemas.openxmlformats.org/drawingml/2006/main" noChangeAspect="1"/>
+            </wp:cNvGraphicFramePr>
+            <a:graphic xmlns:a="http://schemas.openxmlformats.org/drawingml/2006/main">
+              <a:graphicData uri="http://schemas.openxmlformats.org/drawingml/2006/picture">
+                <pic:pic xmlns:pic="http://schemas.openxmlformats.org/drawingml/2006/picture">
+                  <pic:nvPicPr>
+                    <pic:cNvPr id="62" name="Imagen50" descr=""/>
+                    <pic:cNvPicPr>
+                      <a:picLocks noChangeAspect="1" noChangeArrowheads="1"/>
+                    </pic:cNvPicPr>
+                  </pic:nvPicPr>
+                  <pic:blipFill>
+                    <a:blip r:embed="rId53"/>
+                    <a:stretch>
+                      <a:fillRect/>
+                    </a:stretch>
+                  </pic:blipFill>
+                  <pic:spPr bwMode="auto">
+                    <a:xfrm>
+                      <a:off x="0" y="0"/>
+                      <a:ext cx="1575435" cy="2541905"/>
+                    </a:xfrm>
+                    <a:prstGeom prst="rect">
+                      <a:avLst/>
+                    </a:prstGeom>
+                    <a:noFill/>
+                    <a:ln w="9525">
+                      <a:noFill/>
+                      <a:miter lim="800000"/>
+                      <a:headEnd/>
+                      <a:tailEnd/>
+                    </a:ln>
+                  </pic:spPr>
+                </pic:pic>
+              </a:graphicData>
+            </a:graphic>
+          </wp:anchor>
+        </w:drawing>
+      </w:r>
+      <w:r>
+        <w:rPr>
+          <w:sz w:val="24"/>
+          <w:szCs w:val="24"/>
+          <w:lang w:val="es-CO"/>
+        </w:rPr>
+        <w:t xml:space="preserve">Seleccionar departamento: el usuario puede seleccionar el departamento, municipio, institución, sede, paquete o programa para realizar un filtro de control de fechas por programa, oprimiendo el botón “Buscar”. </w:t>
+      </w:r>
+      <w:r>
+        <w:rPr>
+          <w:sz w:val="24"/>
+          <w:szCs w:val="24"/>
+          <w:lang w:val="es-CO"/>
+        </w:rPr>
+        <w:t xml:space="preserve"> </w:t>
+      </w:r>
+    </w:p>
+    <w:p>
+      <w:pPr>
+        <w:pStyle w:val="Normal"/>
+        <w:jc w:val="both"/>
+        <w:rPr>
+          <w:sz w:val="24"/>
+          <w:szCs w:val="24"/>
+          <w:lang w:val="es-CO"/>
+        </w:rPr>
+      </w:pPr>
+      <w:r>
+        <w:rPr>
+          <w:sz w:val="24"/>
+          <w:szCs w:val="24"/>
+          <w:lang w:val="es-CO"/>
+        </w:rPr>
+        <w:drawing>
+          <wp:anchor behindDoc="0" distT="0" distB="0" distL="0" distR="0" simplePos="0" locked="0" layoutInCell="1" allowOverlap="1" relativeHeight="60">
+            <wp:simplePos x="0" y="0"/>
+            <wp:positionH relativeFrom="column">
+              <wp:align>center</wp:align>
+            </wp:positionH>
+            <wp:positionV relativeFrom="paragraph">
+              <wp:align>top</wp:align>
+            </wp:positionV>
+            <wp:extent cx="5612130" cy="1138555"/>
+            <wp:effectExtent l="0" t="0" r="0" b="0"/>
+            <wp:wrapTopAndBottom/>
+            <wp:docPr id="63" name="Imagen51" descr=""/>
+            <wp:cNvGraphicFramePr>
+              <a:graphicFrameLocks xmlns:a="http://schemas.openxmlformats.org/drawingml/2006/main" noChangeAspect="1"/>
+            </wp:cNvGraphicFramePr>
+            <a:graphic xmlns:a="http://schemas.openxmlformats.org/drawingml/2006/main">
+              <a:graphicData uri="http://schemas.openxmlformats.org/drawingml/2006/picture">
+                <pic:pic xmlns:pic="http://schemas.openxmlformats.org/drawingml/2006/picture">
+                  <pic:nvPicPr>
+                    <pic:cNvPr id="63" name="Imagen51" descr=""/>
+                    <pic:cNvPicPr>
+                      <a:picLocks noChangeAspect="1" noChangeArrowheads="1"/>
+                    </pic:cNvPicPr>
+                  </pic:nvPicPr>
+                  <pic:blipFill>
+                    <a:blip r:embed="rId54"/>
+                    <a:stretch>
+                      <a:fillRect/>
+                    </a:stretch>
+                  </pic:blipFill>
+                  <pic:spPr bwMode="auto">
+                    <a:xfrm>
+                      <a:off x="0" y="0"/>
+                      <a:ext cx="5612130" cy="1138555"/>
+                    </a:xfrm>
+                    <a:prstGeom prst="rect">
+                      <a:avLst/>
+                    </a:prstGeom>
+                    <a:noFill/>
+                    <a:ln w="9525">
+                      <a:noFill/>
+                      <a:miter lim="800000"/>
+                      <a:headEnd/>
+                      <a:tailEnd/>
+                    </a:ln>
+                  </pic:spPr>
+                </pic:pic>
+              </a:graphicData>
+            </a:graphic>
+          </wp:anchor>
+        </w:drawing>
+      </w:r>
+    </w:p>
+    <w:p>
+      <w:pPr>
+        <w:pStyle w:val="Normal"/>
+        <w:numPr>
+          <w:ilvl w:val="0"/>
+          <w:numId w:val="0"/>
+        </w:numPr>
+        <w:jc w:val="both"/>
+        <w:rPr>
+          <w:sz w:val="24"/>
+          <w:szCs w:val="24"/>
+          <w:lang w:val="es-CO"/>
+        </w:rPr>
+      </w:pPr>
+      <w:r>
+        <w:rPr>
+          <w:sz w:val="24"/>
+          <w:szCs w:val="24"/>
+          <w:lang w:val="es-CO"/>
+        </w:rPr>
+      </w:r>
+    </w:p>
+    <w:p>
+      <w:pPr>
+        <w:pStyle w:val="Normal"/>
+        <w:numPr>
+          <w:ilvl w:val="0"/>
+          <w:numId w:val="12"/>
+        </w:numPr>
+        <w:jc w:val="both"/>
+        <w:rPr>
+          <w:sz w:val="24"/>
+          <w:szCs w:val="24"/>
+          <w:lang w:val="es-CO"/>
+        </w:rPr>
+      </w:pPr>
+      <w:r>
+        <w:rPr>
+          <w:sz w:val="24"/>
+          <w:szCs w:val="24"/>
+          <w:lang w:val="es-CO"/>
+        </w:rPr>
+        <w:t xml:space="preserve">Cambiar fechas de las fases de </w:t>
+      </w:r>
+      <w:r>
+        <w:rPr>
+          <w:sz w:val="24"/>
+          <w:szCs w:val="24"/>
+          <w:lang w:val="es-CO"/>
+        </w:rPr>
+        <w:t>seguimiento, cierre</w:t>
+      </w:r>
+      <w:r>
+        <w:rPr>
+          <w:sz w:val="24"/>
+          <w:szCs w:val="24"/>
+          <w:lang w:val="es-CO"/>
+        </w:rPr>
+        <w:t xml:space="preserve"> y </w:t>
+      </w:r>
+      <w:r>
+        <w:rPr>
+          <w:sz w:val="24"/>
+          <w:szCs w:val="24"/>
+          <w:lang w:val="es-CO"/>
+        </w:rPr>
+        <w:t>control de fecha planilla anterior</w:t>
+      </w:r>
+      <w:r>
+        <w:rPr>
+          <w:sz w:val="24"/>
+          <w:szCs w:val="24"/>
+          <w:lang w:val="es-CO"/>
+        </w:rPr>
+        <w:t>: en el listado de fechas por departamento</w:t>
+      </w:r>
+      <w:r>
+        <w:rPr>
+          <w:sz w:val="24"/>
+          <w:szCs w:val="24"/>
+          <w:lang w:val="es-CO"/>
+        </w:rPr>
+        <w:t>, municipio, institución, sede, paquete o programa</w:t>
+      </w:r>
+      <w:r>
+        <w:rPr>
+          <w:sz w:val="24"/>
+          <w:szCs w:val="24"/>
+          <w:lang w:val="es-CO"/>
+        </w:rPr>
+        <w:t xml:space="preserve">, el usuario debe seleccionar la fecha </w:t>
+      </w:r>
+      <w:r>
+        <w:rPr>
+          <w:sz w:val="24"/>
+          <w:szCs w:val="24"/>
+          <w:lang w:val="es-CO"/>
+        </w:rPr>
+        <w:t>y hora</w:t>
+      </w:r>
+      <w:r>
+        <w:rPr>
+          <w:sz w:val="24"/>
+          <w:szCs w:val="24"/>
+          <w:lang w:val="es-CO"/>
+        </w:rPr>
+        <w:t xml:space="preserve"> de inicio y fin de </w:t>
+      </w:r>
+      <w:r>
+        <w:rPr>
+          <w:sz w:val="24"/>
+          <w:szCs w:val="24"/>
+          <w:lang w:val="es-CO"/>
+        </w:rPr>
+        <w:t>seguimiento</w:t>
+      </w:r>
+      <w:r>
+        <w:rPr>
+          <w:sz w:val="24"/>
+          <w:szCs w:val="24"/>
+          <w:lang w:val="es-CO"/>
+        </w:rPr>
+        <w:t xml:space="preserve"> y de </w:t>
+      </w:r>
+      <w:r>
+        <w:rPr>
+          <w:sz w:val="24"/>
+          <w:szCs w:val="24"/>
+          <w:lang w:val="es-CO"/>
+        </w:rPr>
+        <w:t>cierre y la fecha control de generación planillas anteriores a la fecha actual del sistema</w:t>
+      </w:r>
+      <w:r>
+        <w:rPr>
+          <w:sz w:val="24"/>
+          <w:szCs w:val="24"/>
+          <w:lang w:val="es-CO"/>
+        </w:rPr>
+        <w:t>.</w:t>
+      </w:r>
+    </w:p>
+    <w:p>
+      <w:pPr>
+        <w:pStyle w:val="Normal"/>
+        <w:jc w:val="both"/>
+        <w:rPr>
+          <w:sz w:val="24"/>
+          <w:szCs w:val="24"/>
+          <w:lang w:val="es-CO"/>
+        </w:rPr>
+      </w:pPr>
+      <w:r>
+        <w:drawing>
+          <wp:anchor behindDoc="0" distT="0" distB="0" distL="0" distR="0" simplePos="0" locked="0" layoutInCell="1" allowOverlap="1" relativeHeight="61">
+            <wp:simplePos x="0" y="0"/>
+            <wp:positionH relativeFrom="column">
+              <wp:align>center</wp:align>
+            </wp:positionH>
+            <wp:positionV relativeFrom="paragraph">
+              <wp:align>top</wp:align>
+            </wp:positionV>
+            <wp:extent cx="5612130" cy="2399030"/>
+            <wp:effectExtent l="0" t="0" r="0" b="0"/>
+            <wp:wrapTopAndBottom/>
+            <wp:docPr id="64" name="Imagen52" descr=""/>
+            <wp:cNvGraphicFramePr>
+              <a:graphicFrameLocks xmlns:a="http://schemas.openxmlformats.org/drawingml/2006/main" noChangeAspect="1"/>
+            </wp:cNvGraphicFramePr>
+            <a:graphic xmlns:a="http://schemas.openxmlformats.org/drawingml/2006/main">
+              <a:graphicData uri="http://schemas.openxmlformats.org/drawingml/2006/picture">
+                <pic:pic xmlns:pic="http://schemas.openxmlformats.org/drawingml/2006/picture">
+                  <pic:nvPicPr>
+                    <pic:cNvPr id="64" name="Imagen52" descr=""/>
+                    <pic:cNvPicPr>
+                      <a:picLocks noChangeAspect="1" noChangeArrowheads="1"/>
+                    </pic:cNvPicPr>
+                  </pic:nvPicPr>
+                  <pic:blipFill>
+                    <a:blip r:embed="rId55"/>
+                    <a:stretch>
+                      <a:fillRect/>
+                    </a:stretch>
+                  </pic:blipFill>
+                  <pic:spPr bwMode="auto">
+                    <a:xfrm>
+                      <a:off x="0" y="0"/>
+                      <a:ext cx="5612130" cy="2399030"/>
+                    </a:xfrm>
+                    <a:prstGeom prst="rect">
+                      <a:avLst/>
+                    </a:prstGeom>
+                    <a:noFill/>
+                    <a:ln w="9525">
+                      <a:noFill/>
+                      <a:miter lim="800000"/>
+                      <a:headEnd/>
+                      <a:tailEnd/>
+                    </a:ln>
+                  </pic:spPr>
+                </pic:pic>
+              </a:graphicData>
+            </a:graphic>
+          </wp:anchor>
+        </w:drawing>
+      </w:r>
+      <w:r>
+        <w:rPr>
+          <w:sz w:val="24"/>
+          <w:szCs w:val="24"/>
+          <w:lang w:val="es-CO"/>
+        </w:rPr>
+        <w:tab/>
+      </w:r>
+    </w:p>
+    <w:p>
+      <w:pPr>
+        <w:pStyle w:val="Normal"/>
+        <w:numPr>
+          <w:ilvl w:val="0"/>
+          <w:numId w:val="12"/>
+        </w:numPr>
+        <w:jc w:val="both"/>
+        <w:rPr>
+          <w:sz w:val="24"/>
+          <w:szCs w:val="24"/>
+          <w:lang w:val="es-CO"/>
+        </w:rPr>
+      </w:pPr>
+      <w:r>
+        <w:rPr>
+          <w:sz w:val="24"/>
+          <w:szCs w:val="24"/>
+          <w:lang w:val="es-CO"/>
+        </w:rPr>
+        <w:t xml:space="preserve">Guardar cambios de fechas </w:t>
+      </w:r>
+      <w:r>
+        <w:rPr>
+          <w:sz w:val="24"/>
+          <w:szCs w:val="24"/>
+          <w:lang w:val="es-CO"/>
+        </w:rPr>
+        <w:t>por programa</w:t>
+      </w:r>
+      <w:r>
+        <w:rPr>
+          <w:sz w:val="24"/>
+          <w:szCs w:val="24"/>
+          <w:lang w:val="es-CO"/>
+        </w:rPr>
+        <w:t xml:space="preserve">: para guardar la modificación de la fecha y hora de inicio y fin de </w:t>
+      </w:r>
+      <w:r>
+        <w:rPr>
+          <w:sz w:val="24"/>
+          <w:szCs w:val="24"/>
+          <w:lang w:val="es-CO"/>
+        </w:rPr>
+        <w:t>seguimiento</w:t>
+      </w:r>
+      <w:r>
+        <w:rPr>
+          <w:sz w:val="24"/>
+          <w:szCs w:val="24"/>
+          <w:lang w:val="es-CO"/>
+        </w:rPr>
+        <w:t xml:space="preserve"> y </w:t>
+      </w:r>
+      <w:r>
+        <w:rPr>
+          <w:sz w:val="24"/>
+          <w:szCs w:val="24"/>
+          <w:lang w:val="es-CO"/>
+        </w:rPr>
+        <w:t>cierre y la fecha control de generación planillas anteriores a la fecha actual del sistema</w:t>
+      </w:r>
+      <w:r>
+        <w:rPr>
+          <w:sz w:val="24"/>
+          <w:szCs w:val="24"/>
+          <w:lang w:val="es-CO"/>
+        </w:rPr>
+        <w:t xml:space="preserve">, el usuario debe </w:t>
+      </w:r>
+      <w:r>
+        <w:rPr>
+          <w:sz w:val="24"/>
+          <w:szCs w:val="24"/>
+          <w:lang w:val="es-CO"/>
+        </w:rPr>
+        <w:t>presionar el botón “G” Guardar Control de Fechas.</w:t>
+      </w:r>
+    </w:p>
+    <w:p>
+      <w:pPr>
+        <w:pStyle w:val="Normal"/>
+        <w:jc w:val="both"/>
+        <w:rPr>
+          <w:sz w:val="24"/>
+          <w:szCs w:val="24"/>
+          <w:lang w:val="es-CO"/>
+        </w:rPr>
+      </w:pPr>
+      <w:r>
+        <w:rPr>
+          <w:sz w:val="24"/>
+          <w:szCs w:val="24"/>
+          <w:lang w:val="es-CO"/>
+        </w:rPr>
+        <w:drawing>
+          <wp:anchor behindDoc="0" distT="0" distB="0" distL="0" distR="0" simplePos="0" locked="0" layoutInCell="1" allowOverlap="1" relativeHeight="59">
+            <wp:simplePos x="0" y="0"/>
+            <wp:positionH relativeFrom="column">
+              <wp:align>center</wp:align>
+            </wp:positionH>
+            <wp:positionV relativeFrom="paragraph">
+              <wp:align>top</wp:align>
+            </wp:positionV>
+            <wp:extent cx="342900" cy="355600"/>
+            <wp:effectExtent l="0" t="0" r="0" b="0"/>
+            <wp:wrapTopAndBottom/>
+            <wp:docPr id="65" name="Imagen53" descr=""/>
+            <wp:cNvGraphicFramePr>
+              <a:graphicFrameLocks xmlns:a="http://schemas.openxmlformats.org/drawingml/2006/main" noChangeAspect="1"/>
+            </wp:cNvGraphicFramePr>
+            <a:graphic xmlns:a="http://schemas.openxmlformats.org/drawingml/2006/main">
+              <a:graphicData uri="http://schemas.openxmlformats.org/drawingml/2006/picture">
+                <pic:pic xmlns:pic="http://schemas.openxmlformats.org/drawingml/2006/picture">
+                  <pic:nvPicPr>
+                    <pic:cNvPr id="65" name="Imagen53" descr=""/>
+                    <pic:cNvPicPr>
+                      <a:picLocks noChangeAspect="1" noChangeArrowheads="1"/>
+                    </pic:cNvPicPr>
+                  </pic:nvPicPr>
+                  <pic:blipFill>
+                    <a:blip r:embed="rId56"/>
+                    <a:stretch>
+                      <a:fillRect/>
+                    </a:stretch>
+                  </pic:blipFill>
+                  <pic:spPr bwMode="auto">
+                    <a:xfrm>
+                      <a:off x="0" y="0"/>
+                      <a:ext cx="342900" cy="355600"/>
+                    </a:xfrm>
+                    <a:prstGeom prst="rect">
+                      <a:avLst/>
+                    </a:prstGeom>
+                    <a:noFill/>
+                    <a:ln w="9525">
+                      <a:noFill/>
+                      <a:miter lim="800000"/>
+                      <a:headEnd/>
+                      <a:tailEnd/>
+                    </a:ln>
+                  </pic:spPr>
+                </pic:pic>
+              </a:graphicData>
+            </a:graphic>
+          </wp:anchor>
+        </w:drawing>
+      </w:r>
+    </w:p>
+    <w:p>
+      <w:pPr>
+        <w:pStyle w:val="Normal"/>
+        <w:jc w:val="both"/>
+        <w:rPr>
+          <w:sz w:val="24"/>
+          <w:szCs w:val="24"/>
+          <w:lang w:val="es-CO"/>
+        </w:rPr>
+      </w:pPr>
+      <w:r>
+        <w:rPr>
+          <w:sz w:val="24"/>
+          <w:szCs w:val="24"/>
+          <w:lang w:val="es-CO"/>
+        </w:rPr>
+      </w:r>
+    </w:p>
+    <w:p>
+      <w:pPr>
+        <w:pStyle w:val="Encabezado1"/>
+        <w:numPr>
+          <w:ilvl w:val="1"/>
+          <w:numId w:val="1"/>
+        </w:numPr>
+        <w:jc w:val="center"/>
+        <w:rPr>
+          <w:sz w:val="32"/>
+          <w:szCs w:val="32"/>
+          <w:lang w:val="es-CO"/>
+        </w:rPr>
+      </w:pPr>
+      <w:r>
+        <w:rPr>
+          <w:sz w:val="32"/>
+          <w:szCs w:val="32"/>
+          <w:lang w:val="es-CO"/>
+        </w:rPr>
+        <w:t xml:space="preserve">Administración </w:t>
+      </w:r>
+      <w:r>
+        <w:rPr>
+          <w:sz w:val="32"/>
+          <w:szCs w:val="32"/>
+          <w:lang w:val="es-CO"/>
+        </w:rPr>
+        <w:t>de institución</w:t>
+      </w:r>
+    </w:p>
+    <w:p>
+      <w:pPr>
+        <w:pStyle w:val="Normal"/>
+        <w:jc w:val="center"/>
+        <w:rPr>
+          <w:sz w:val="32"/>
+          <w:szCs w:val="32"/>
+          <w:lang w:val="es-CO"/>
+        </w:rPr>
+      </w:pPr>
+      <w:r>
+        <w:rPr>
+          <w:sz w:val="32"/>
+          <w:szCs w:val="32"/>
+          <w:lang w:val="es-CO"/>
+        </w:rPr>
+      </w:r>
+    </w:p>
+    <w:p>
+      <w:pPr>
+        <w:pStyle w:val="Normal"/>
+        <w:rPr>
+          <w:sz w:val="24"/>
+          <w:szCs w:val="24"/>
+          <w:lang w:val="es-CO"/>
+        </w:rPr>
+      </w:pPr>
+      <w:r>
+        <w:rPr>
+          <w:sz w:val="24"/>
+          <w:szCs w:val="24"/>
+          <w:lang w:val="es-CO"/>
+        </w:rPr>
+        <w:t>P</w:t>
+      </w:r>
+      <w:r>
+        <w:rPr>
+          <w:sz w:val="24"/>
+          <w:szCs w:val="24"/>
+          <w:lang w:val="es-CO"/>
+        </w:rPr>
+        <w:t xml:space="preserve">ara realizar el proceso de </w:t>
+      </w:r>
+      <w:r>
+        <w:rPr>
+          <w:sz w:val="24"/>
+          <w:szCs w:val="24"/>
+          <w:lang w:val="es-CO"/>
+        </w:rPr>
+        <w:t xml:space="preserve">gestionar las instituciones de formación, </w:t>
+      </w:r>
+      <w:r>
+        <w:rPr>
+          <w:sz w:val="24"/>
+          <w:szCs w:val="24"/>
+          <w:lang w:val="es-CO"/>
+        </w:rPr>
+        <w:t>el usuario debe seguir los siguientes pasos:</w:t>
+      </w:r>
+    </w:p>
+    <w:p>
+      <w:pPr>
+        <w:pStyle w:val="Normal"/>
+        <w:rPr>
+          <w:sz w:val="24"/>
+          <w:szCs w:val="24"/>
+          <w:lang w:val="es-CO"/>
+        </w:rPr>
+      </w:pPr>
+      <w:r>
+        <w:rPr>
+          <w:sz w:val="24"/>
+          <w:szCs w:val="24"/>
+          <w:lang w:val="es-CO"/>
+        </w:rPr>
+      </w:r>
+    </w:p>
+    <w:p>
+      <w:pPr>
+        <w:pStyle w:val="Normal"/>
+        <w:numPr>
+          <w:ilvl w:val="0"/>
+          <w:numId w:val="13"/>
+        </w:numPr>
+        <w:jc w:val="both"/>
+        <w:rPr>
+          <w:sz w:val="24"/>
+          <w:szCs w:val="24"/>
+          <w:lang w:val="es-CO"/>
+        </w:rPr>
+      </w:pPr>
+      <w:r>
+        <w:rPr>
+          <w:sz w:val="24"/>
+          <w:szCs w:val="24"/>
+          <w:lang w:val="es-CO"/>
+        </w:rPr>
+        <w:t xml:space="preserve">Seleccionar en el menú superior la opción de </w:t>
+      </w:r>
+      <w:r>
+        <w:rPr>
+          <w:sz w:val="24"/>
+          <w:szCs w:val="24"/>
+          <w:lang w:val="es-CO"/>
+        </w:rPr>
+        <w:t>Configuración</w:t>
+      </w:r>
+      <w:r>
+        <w:rPr>
+          <w:sz w:val="24"/>
+          <w:szCs w:val="24"/>
+          <w:lang w:val="es-CO"/>
+        </w:rPr>
+        <w:t xml:space="preserve"> → </w:t>
+      </w:r>
+      <w:r>
+        <w:rPr>
+          <w:sz w:val="24"/>
+          <w:szCs w:val="24"/>
+          <w:lang w:val="es-CO"/>
+        </w:rPr>
+        <w:t>Consultar Institución de Formación</w:t>
+      </w:r>
+      <w:r>
+        <w:rPr>
+          <w:sz w:val="24"/>
+          <w:szCs w:val="24"/>
+          <w:lang w:val="es-CO"/>
+        </w:rPr>
+        <w:t>.</w:t>
+      </w:r>
+    </w:p>
+    <w:p>
+      <w:pPr>
+        <w:pStyle w:val="Normal"/>
+        <w:numPr>
+          <w:ilvl w:val="0"/>
+          <w:numId w:val="13"/>
+        </w:numPr>
+        <w:jc w:val="both"/>
+        <w:rPr>
+          <w:sz w:val="24"/>
+          <w:szCs w:val="24"/>
+          <w:lang w:val="es-CO"/>
+        </w:rPr>
+      </w:pPr>
+      <w:r>
+        <w:drawing>
+          <wp:anchor behindDoc="0" distT="0" distB="0" distL="0" distR="0" simplePos="0" locked="0" layoutInCell="1" allowOverlap="1" relativeHeight="62">
+            <wp:simplePos x="0" y="0"/>
+            <wp:positionH relativeFrom="column">
+              <wp:align>center</wp:align>
+            </wp:positionH>
+            <wp:positionV relativeFrom="paragraph">
+              <wp:align>top</wp:align>
+            </wp:positionV>
+            <wp:extent cx="1575435" cy="2541905"/>
+            <wp:effectExtent l="0" t="0" r="0" b="0"/>
+            <wp:wrapTopAndBottom/>
+            <wp:docPr id="66" name="Imagen54" descr=""/>
+            <wp:cNvGraphicFramePr>
+              <a:graphicFrameLocks xmlns:a="http://schemas.openxmlformats.org/drawingml/2006/main" noChangeAspect="1"/>
+            </wp:cNvGraphicFramePr>
+            <a:graphic xmlns:a="http://schemas.openxmlformats.org/drawingml/2006/main">
+              <a:graphicData uri="http://schemas.openxmlformats.org/drawingml/2006/picture">
+                <pic:pic xmlns:pic="http://schemas.openxmlformats.org/drawingml/2006/picture">
+                  <pic:nvPicPr>
+                    <pic:cNvPr id="66" name="Imagen54" descr=""/>
+                    <pic:cNvPicPr>
+                      <a:picLocks noChangeAspect="1" noChangeArrowheads="1"/>
+                    </pic:cNvPicPr>
+                  </pic:nvPicPr>
+                  <pic:blipFill>
+                    <a:blip r:embed="rId57"/>
+                    <a:stretch>
+                      <a:fillRect/>
+                    </a:stretch>
+                  </pic:blipFill>
+                  <pic:spPr bwMode="auto">
+                    <a:xfrm>
+                      <a:off x="0" y="0"/>
+                      <a:ext cx="1575435" cy="2541905"/>
+                    </a:xfrm>
+                    <a:prstGeom prst="rect">
+                      <a:avLst/>
+                    </a:prstGeom>
+                    <a:noFill/>
+                    <a:ln w="9525">
+                      <a:noFill/>
+                      <a:miter lim="800000"/>
+                      <a:headEnd/>
+                      <a:tailEnd/>
+                    </a:ln>
+                  </pic:spPr>
+                </pic:pic>
+              </a:graphicData>
+            </a:graphic>
+          </wp:anchor>
+        </w:drawing>
+      </w:r>
+      <w:r>
+        <w:rPr>
+          <w:sz w:val="24"/>
+          <w:szCs w:val="24"/>
+          <w:lang w:val="es-CO"/>
+        </w:rPr>
+        <w:t>Visualizar listado de instituciones existentes: en este listado se encontrará un listado de instituciones junto con el número de identificación y la clave de acceso al sistema.</w:t>
+      </w:r>
+    </w:p>
+    <w:p>
+      <w:pPr>
+        <w:pStyle w:val="Normal"/>
+        <w:jc w:val="both"/>
+        <w:rPr>
+          <w:sz w:val="24"/>
+          <w:szCs w:val="24"/>
+          <w:lang w:val="es-CO"/>
+        </w:rPr>
+      </w:pPr>
+      <w:r>
+        <w:rPr>
+          <w:sz w:val="24"/>
+          <w:szCs w:val="24"/>
+          <w:lang w:val="es-CO"/>
+        </w:rPr>
+        <w:drawing>
+          <wp:anchor behindDoc="0" distT="0" distB="0" distL="0" distR="0" simplePos="0" locked="0" layoutInCell="1" allowOverlap="1" relativeHeight="64">
+            <wp:simplePos x="0" y="0"/>
+            <wp:positionH relativeFrom="column">
+              <wp:align>center</wp:align>
+            </wp:positionH>
+            <wp:positionV relativeFrom="paragraph">
+              <wp:align>top</wp:align>
+            </wp:positionV>
+            <wp:extent cx="5248910" cy="1614805"/>
+            <wp:effectExtent l="0" t="0" r="0" b="0"/>
+            <wp:wrapTopAndBottom/>
+            <wp:docPr id="67" name="Imagen55" descr=""/>
+            <wp:cNvGraphicFramePr>
+              <a:graphicFrameLocks xmlns:a="http://schemas.openxmlformats.org/drawingml/2006/main" noChangeAspect="1"/>
+            </wp:cNvGraphicFramePr>
+            <a:graphic xmlns:a="http://schemas.openxmlformats.org/drawingml/2006/main">
+              <a:graphicData uri="http://schemas.openxmlformats.org/drawingml/2006/picture">
+                <pic:pic xmlns:pic="http://schemas.openxmlformats.org/drawingml/2006/picture">
+                  <pic:nvPicPr>
+                    <pic:cNvPr id="67" name="Imagen55" descr=""/>
+                    <pic:cNvPicPr>
+                      <a:picLocks noChangeAspect="1" noChangeArrowheads="1"/>
+                    </pic:cNvPicPr>
+                  </pic:nvPicPr>
+                  <pic:blipFill>
+                    <a:blip r:embed="rId58"/>
+                    <a:stretch>
+                      <a:fillRect/>
+                    </a:stretch>
+                  </pic:blipFill>
+                  <pic:spPr bwMode="auto">
+                    <a:xfrm>
+                      <a:off x="0" y="0"/>
+                      <a:ext cx="5248910" cy="1614805"/>
+                    </a:xfrm>
+                    <a:prstGeom prst="rect">
+                      <a:avLst/>
+                    </a:prstGeom>
+                    <a:noFill/>
+                    <a:ln w="9525">
+                      <a:noFill/>
+                      <a:miter lim="800000"/>
+                      <a:headEnd/>
+                      <a:tailEnd/>
+                    </a:ln>
+                  </pic:spPr>
+                </pic:pic>
+              </a:graphicData>
+            </a:graphic>
+          </wp:anchor>
+        </w:drawing>
+      </w:r>
+    </w:p>
+    <w:p>
+      <w:pPr>
+        <w:pStyle w:val="Normal"/>
+        <w:numPr>
+          <w:ilvl w:val="0"/>
+          <w:numId w:val="0"/>
+        </w:numPr>
+        <w:jc w:val="both"/>
+        <w:rPr>
+          <w:sz w:val="24"/>
+          <w:szCs w:val="24"/>
+          <w:lang w:val="es-CO"/>
+        </w:rPr>
+      </w:pPr>
+      <w:r>
+        <w:rPr>
+          <w:sz w:val="24"/>
+          <w:szCs w:val="24"/>
+          <w:lang w:val="es-CO"/>
+        </w:rPr>
+      </w:r>
+    </w:p>
+    <w:p>
+      <w:pPr>
+        <w:pStyle w:val="Normal"/>
+        <w:numPr>
+          <w:ilvl w:val="0"/>
+          <w:numId w:val="13"/>
+        </w:numPr>
+        <w:jc w:val="both"/>
+        <w:rPr>
+          <w:sz w:val="24"/>
+          <w:szCs w:val="24"/>
+          <w:lang w:val="es-CO"/>
+        </w:rPr>
+      </w:pPr>
+      <w:r>
+        <w:rPr>
+          <w:sz w:val="24"/>
+          <w:szCs w:val="24"/>
+          <w:lang w:val="es-CO"/>
+        </w:rPr>
+        <w:t xml:space="preserve">Crear institución de formación: </w:t>
+      </w:r>
+      <w:r>
+        <w:rPr>
+          <w:sz w:val="24"/>
+          <w:szCs w:val="24"/>
+          <w:lang w:val="es-CO"/>
+        </w:rPr>
+        <w:t>para crear una nueva institución de formación el usuario debe oprimir el botón “Crear Institución”.</w:t>
+      </w:r>
+    </w:p>
+    <w:p>
+      <w:pPr>
+        <w:pStyle w:val="Normal"/>
+        <w:numPr>
+          <w:ilvl w:val="0"/>
+          <w:numId w:val="0"/>
+        </w:numPr>
+        <w:jc w:val="both"/>
+        <w:rPr>
+          <w:sz w:val="24"/>
+          <w:szCs w:val="24"/>
+          <w:lang w:val="es-CO"/>
+        </w:rPr>
+      </w:pPr>
+      <w:r>
+        <w:drawing>
+          <wp:anchor behindDoc="0" distT="0" distB="0" distL="0" distR="0" simplePos="0" locked="0" layoutInCell="1" allowOverlap="1" relativeHeight="65">
+            <wp:simplePos x="0" y="0"/>
+            <wp:positionH relativeFrom="column">
+              <wp:align>center</wp:align>
+            </wp:positionH>
+            <wp:positionV relativeFrom="paragraph">
+              <wp:align>top</wp:align>
+            </wp:positionV>
+            <wp:extent cx="902970" cy="285750"/>
+            <wp:effectExtent l="0" t="0" r="0" b="0"/>
+            <wp:wrapTopAndBottom/>
+            <wp:docPr id="68" name="Imagen56" descr=""/>
+            <wp:cNvGraphicFramePr>
+              <a:graphicFrameLocks xmlns:a="http://schemas.openxmlformats.org/drawingml/2006/main" noChangeAspect="1"/>
+            </wp:cNvGraphicFramePr>
+            <a:graphic xmlns:a="http://schemas.openxmlformats.org/drawingml/2006/main">
+              <a:graphicData uri="http://schemas.openxmlformats.org/drawingml/2006/picture">
+                <pic:pic xmlns:pic="http://schemas.openxmlformats.org/drawingml/2006/picture">
+                  <pic:nvPicPr>
+                    <pic:cNvPr id="68" name="Imagen56" descr=""/>
+                    <pic:cNvPicPr>
+                      <a:picLocks noChangeAspect="1" noChangeArrowheads="1"/>
+                    </pic:cNvPicPr>
+                  </pic:nvPicPr>
+                  <pic:blipFill>
+                    <a:blip r:embed="rId59"/>
+                    <a:stretch>
+                      <a:fillRect/>
+                    </a:stretch>
+                  </pic:blipFill>
+                  <pic:spPr bwMode="auto">
+                    <a:xfrm>
+                      <a:off x="0" y="0"/>
+                      <a:ext cx="902970" cy="285750"/>
+                    </a:xfrm>
+                    <a:prstGeom prst="rect">
+                      <a:avLst/>
+                    </a:prstGeom>
+                    <a:noFill/>
+                    <a:ln w="9525">
+                      <a:noFill/>
+                      <a:miter lim="800000"/>
+                      <a:headEnd/>
+                      <a:tailEnd/>
+                    </a:ln>
+                  </pic:spPr>
+                </pic:pic>
+              </a:graphicData>
+            </a:graphic>
+          </wp:anchor>
+        </w:drawing>
+      </w:r>
+      <w:r>
+        <w:rPr>
+          <w:sz w:val="24"/>
+          <w:szCs w:val="24"/>
+          <w:lang w:val="es-CO"/>
+        </w:rPr>
+        <w:t xml:space="preserve">El sistema mostrará un formulario para diligenciar los datos de la institución de formación, </w:t>
+      </w:r>
+      <w:r>
+        <w:rPr>
+          <w:sz w:val="24"/>
+          <w:szCs w:val="24"/>
+          <w:lang w:val="es-CO"/>
+        </w:rPr>
+        <w:t>el cual se encuentra dividido en cuatro secciones</w:t>
+      </w:r>
+      <w:r>
+        <w:rPr>
+          <w:sz w:val="24"/>
+          <w:szCs w:val="24"/>
+          <w:lang w:val="es-CO"/>
+        </w:rPr>
+        <w:t xml:space="preserve">. </w:t>
+      </w:r>
+    </w:p>
+    <w:p>
+      <w:pPr>
+        <w:pStyle w:val="Normal"/>
+        <w:numPr>
+          <w:ilvl w:val="0"/>
+          <w:numId w:val="0"/>
+        </w:numPr>
+        <w:jc w:val="both"/>
+        <w:rPr>
+          <w:sz w:val="24"/>
+          <w:szCs w:val="24"/>
+          <w:lang w:val="es-CO"/>
+        </w:rPr>
+      </w:pPr>
+      <w:r>
+        <w:rPr>
+          <w:sz w:val="24"/>
+          <w:szCs w:val="24"/>
+          <w:lang w:val="es-CO"/>
+        </w:rPr>
+      </w:r>
+    </w:p>
+    <w:p>
+      <w:pPr>
+        <w:pStyle w:val="Normal"/>
+        <w:numPr>
+          <w:ilvl w:val="0"/>
+          <w:numId w:val="0"/>
+        </w:numPr>
+        <w:jc w:val="both"/>
+        <w:rPr>
+          <w:sz w:val="24"/>
+          <w:szCs w:val="24"/>
+          <w:lang w:val="es-CO"/>
+        </w:rPr>
+      </w:pPr>
+      <w:r>
+        <w:rPr>
+          <w:sz w:val="24"/>
+          <w:szCs w:val="24"/>
+          <w:lang w:val="es-CO"/>
+        </w:rPr>
+        <w:t xml:space="preserve">En la sección uno se encuentra los datos de la institución educativa. </w:t>
+      </w:r>
+    </w:p>
+    <w:p>
+      <w:pPr>
+        <w:pStyle w:val="Normal"/>
+        <w:numPr>
+          <w:ilvl w:val="0"/>
+          <w:numId w:val="0"/>
+        </w:numPr>
+        <w:jc w:val="both"/>
+        <w:rPr>
+          <w:sz w:val="24"/>
+          <w:szCs w:val="24"/>
+          <w:lang w:val="es-CO"/>
+        </w:rPr>
+      </w:pPr>
+      <w:r>
+        <w:rPr>
+          <w:sz w:val="24"/>
+          <w:szCs w:val="24"/>
+          <w:lang w:val="es-CO"/>
+        </w:rPr>
+        <w:drawing>
+          <wp:anchor behindDoc="0" distT="0" distB="0" distL="0" distR="0" simplePos="0" locked="0" layoutInCell="1" allowOverlap="1" relativeHeight="66">
+            <wp:simplePos x="0" y="0"/>
+            <wp:positionH relativeFrom="column">
+              <wp:align>center</wp:align>
+            </wp:positionH>
+            <wp:positionV relativeFrom="paragraph">
+              <wp:align>top</wp:align>
+            </wp:positionV>
+            <wp:extent cx="5383530" cy="1969135"/>
+            <wp:effectExtent l="0" t="0" r="0" b="0"/>
+            <wp:wrapTopAndBottom/>
+            <wp:docPr id="69" name="Imagen57" descr=""/>
+            <wp:cNvGraphicFramePr>
+              <a:graphicFrameLocks xmlns:a="http://schemas.openxmlformats.org/drawingml/2006/main" noChangeAspect="1"/>
+            </wp:cNvGraphicFramePr>
+            <a:graphic xmlns:a="http://schemas.openxmlformats.org/drawingml/2006/main">
+              <a:graphicData uri="http://schemas.openxmlformats.org/drawingml/2006/picture">
+                <pic:pic xmlns:pic="http://schemas.openxmlformats.org/drawingml/2006/picture">
+                  <pic:nvPicPr>
+                    <pic:cNvPr id="69" name="Imagen57" descr=""/>
+                    <pic:cNvPicPr>
+                      <a:picLocks noChangeAspect="1" noChangeArrowheads="1"/>
+                    </pic:cNvPicPr>
+                  </pic:nvPicPr>
+                  <pic:blipFill>
+                    <a:blip r:embed="rId60"/>
+                    <a:stretch>
+                      <a:fillRect/>
+                    </a:stretch>
+                  </pic:blipFill>
+                  <pic:spPr bwMode="auto">
+                    <a:xfrm>
+                      <a:off x="0" y="0"/>
+                      <a:ext cx="5383530" cy="1969135"/>
+                    </a:xfrm>
+                    <a:prstGeom prst="rect">
+                      <a:avLst/>
+                    </a:prstGeom>
+                    <a:noFill/>
+                    <a:ln w="9525">
+                      <a:noFill/>
+                      <a:miter lim="800000"/>
+                      <a:headEnd/>
+                      <a:tailEnd/>
+                    </a:ln>
+                  </pic:spPr>
+                </pic:pic>
+              </a:graphicData>
+            </a:graphic>
+          </wp:anchor>
+        </w:drawing>
+      </w:r>
+    </w:p>
+    <w:p>
+      <w:pPr>
+        <w:pStyle w:val="Normal"/>
+        <w:numPr>
+          <w:ilvl w:val="0"/>
+          <w:numId w:val="0"/>
+        </w:numPr>
+        <w:jc w:val="both"/>
+        <w:rPr>
+          <w:sz w:val="24"/>
+          <w:szCs w:val="24"/>
+          <w:lang w:val="es-CO"/>
+        </w:rPr>
+      </w:pPr>
+      <w:r>
+        <w:rPr>
+          <w:sz w:val="24"/>
+          <w:szCs w:val="24"/>
+          <w:lang w:val="es-CO"/>
+        </w:rPr>
+        <w:t>En la sección dos se encuentra los datos del representante legal.</w:t>
+      </w:r>
+    </w:p>
+    <w:p>
+      <w:pPr>
+        <w:pStyle w:val="Normal"/>
+        <w:numPr>
+          <w:ilvl w:val="0"/>
+          <w:numId w:val="0"/>
+        </w:numPr>
+        <w:jc w:val="both"/>
+        <w:rPr>
+          <w:sz w:val="24"/>
+          <w:szCs w:val="24"/>
+          <w:lang w:val="es-CO"/>
+        </w:rPr>
+      </w:pPr>
+      <w:r>
+        <w:rPr>
+          <w:sz w:val="24"/>
+          <w:szCs w:val="24"/>
+          <w:lang w:val="es-CO"/>
+        </w:rPr>
+      </w:r>
+    </w:p>
+    <w:p>
+      <w:pPr>
+        <w:pStyle w:val="Normal"/>
+        <w:numPr>
+          <w:ilvl w:val="0"/>
+          <w:numId w:val="0"/>
+        </w:numPr>
+        <w:jc w:val="both"/>
+        <w:rPr>
+          <w:sz w:val="24"/>
+          <w:szCs w:val="24"/>
+          <w:lang w:val="es-CO"/>
+        </w:rPr>
+      </w:pPr>
+      <w:r>
+        <w:rPr>
+          <w:sz w:val="24"/>
+          <w:szCs w:val="24"/>
+          <w:lang w:val="es-CO"/>
+        </w:rPr>
+        <w:t xml:space="preserve">En la sección tres se encuentra los datos </w:t>
+      </w:r>
+      <w:r>
+        <w:rPr>
+          <w:sz w:val="24"/>
+          <w:szCs w:val="24"/>
+          <w:lang w:val="es-CO"/>
+        </w:rPr>
+        <w:t>de la sede administrativa.</w:t>
+      </w:r>
+    </w:p>
+    <w:p>
+      <w:pPr>
+        <w:pStyle w:val="Normal"/>
+        <w:numPr>
+          <w:ilvl w:val="0"/>
+          <w:numId w:val="0"/>
+        </w:numPr>
+        <w:jc w:val="both"/>
+        <w:rPr>
+          <w:sz w:val="24"/>
+          <w:szCs w:val="24"/>
+          <w:lang w:val="es-CO"/>
+        </w:rPr>
+      </w:pPr>
+      <w:r>
+        <w:rPr>
+          <w:sz w:val="24"/>
+          <w:szCs w:val="24"/>
+          <w:lang w:val="es-CO"/>
+        </w:rPr>
+      </w:r>
+    </w:p>
+    <w:p>
+      <w:pPr>
+        <w:pStyle w:val="Normal"/>
+        <w:numPr>
+          <w:ilvl w:val="0"/>
+          <w:numId w:val="0"/>
+        </w:numPr>
+        <w:jc w:val="both"/>
+        <w:rPr>
+          <w:sz w:val="24"/>
+          <w:szCs w:val="24"/>
+          <w:lang w:val="es-CO"/>
+        </w:rPr>
+      </w:pPr>
+      <w:r>
+        <w:rPr>
+          <w:sz w:val="24"/>
+          <w:szCs w:val="24"/>
+          <w:lang w:val="es-CO"/>
+        </w:rPr>
+        <w:t>En la sección cuarta se encuentra los datos de contacto de la sede administrativa.</w:t>
+      </w:r>
+    </w:p>
+    <w:p>
+      <w:pPr>
+        <w:pStyle w:val="Normal"/>
+        <w:numPr>
+          <w:ilvl w:val="0"/>
+          <w:numId w:val="0"/>
+        </w:numPr>
+        <w:jc w:val="both"/>
+        <w:rPr>
+          <w:sz w:val="24"/>
+          <w:szCs w:val="24"/>
+          <w:lang w:val="es-CO"/>
+        </w:rPr>
+      </w:pPr>
+      <w:r>
+        <w:rPr>
+          <w:sz w:val="24"/>
+          <w:szCs w:val="24"/>
+          <w:lang w:val="es-CO"/>
+        </w:rPr>
+      </w:r>
+    </w:p>
+    <w:p>
+      <w:pPr>
+        <w:pStyle w:val="Normal"/>
+        <w:numPr>
+          <w:ilvl w:val="0"/>
+          <w:numId w:val="0"/>
+        </w:numPr>
+        <w:jc w:val="both"/>
+        <w:rPr>
+          <w:sz w:val="24"/>
+          <w:szCs w:val="24"/>
+          <w:lang w:val="es-CO"/>
+        </w:rPr>
+      </w:pPr>
+      <w:r>
+        <w:rPr>
+          <w:sz w:val="24"/>
+          <w:szCs w:val="24"/>
+          <w:lang w:val="es-CO"/>
+        </w:rPr>
+        <w:t>Los campos marcados con asterisco rojo son obligatorios.</w:t>
+      </w:r>
+    </w:p>
+    <w:p>
+      <w:pPr>
+        <w:pStyle w:val="Normal"/>
+        <w:numPr>
+          <w:ilvl w:val="0"/>
+          <w:numId w:val="0"/>
+        </w:numPr>
+        <w:jc w:val="both"/>
+        <w:rPr>
+          <w:sz w:val="24"/>
+          <w:szCs w:val="24"/>
+          <w:lang w:val="es-CO"/>
+        </w:rPr>
+      </w:pPr>
+      <w:r>
+        <w:rPr>
+          <w:sz w:val="24"/>
+          <w:szCs w:val="24"/>
+          <w:lang w:val="es-CO"/>
+        </w:rPr>
+        <w:t xml:space="preserve"> </w:t>
+      </w:r>
+    </w:p>
+    <w:p>
+      <w:pPr>
+        <w:pStyle w:val="Normal"/>
+        <w:numPr>
+          <w:ilvl w:val="0"/>
+          <w:numId w:val="13"/>
+        </w:numPr>
+        <w:jc w:val="both"/>
+        <w:rPr>
+          <w:sz w:val="24"/>
+          <w:szCs w:val="24"/>
+          <w:lang w:val="es-CO"/>
+        </w:rPr>
+      </w:pPr>
+      <w:r>
+        <w:rPr>
+          <w:sz w:val="24"/>
+          <w:szCs w:val="24"/>
+          <w:lang w:val="es-CO"/>
+        </w:rPr>
+        <w:t>Modificar institución de formación:</w:t>
       </w:r>
     </w:p>
     <w:sectPr>
-      <w:headerReference w:type="default" r:id="rId38"/>
-      <w:headerReference w:type="first" r:id="rId39"/>
-      <w:footerReference w:type="default" r:id="rId40"/>
-      <w:footerReference w:type="first" r:id="rId41"/>
+      <w:headerReference w:type="default" r:id="rId61"/>
+      <w:headerReference w:type="first" r:id="rId62"/>
+      <w:footerReference w:type="default" r:id="rId63"/>
+      <w:footerReference w:type="first" r:id="rId64"/>
       <w:type w:val="nextPage"/>
       <w:pgSz w:w="12240" w:h="15840"/>
       <w:pgMar w:left="1701" w:right="1701" w:header="708" w:top="2515" w:footer="0" w:bottom="1417" w:gutter="0"/>
@@ -9489,7 +12845,7 @@
             <w:fldChar w:fldCharType="separate"/>
           </w:r>
           <w:r>
-            <w:t>20</w:t>
+            <w:t>29</w:t>
           </w:r>
           <w:r>
             <w:fldChar w:fldCharType="end"/>
@@ -9980,7 +13336,7 @@
             <w:fldChar w:fldCharType="separate"/>
           </w:r>
           <w:r>
-            <w:t>20</w:t>
+            <w:t>29</w:t>
           </w:r>
           <w:r>
             <w:fldChar w:fldCharType="end"/>
@@ -10022,7 +13378,7 @@
             <w:fldChar w:fldCharType="separate"/>
           </w:r>
           <w:r>
-            <w:t>20</w:t>
+            <w:t>29</w:t>
           </w:r>
           <w:r>
             <w:fldChar w:fldCharType="end"/>
@@ -10552,7 +13908,7 @@
             <w:fldChar w:fldCharType="separate"/>
           </w:r>
           <w:r>
-            <w:t>20</w:t>
+            <w:t>29</w:t>
           </w:r>
           <w:r>
             <w:fldChar w:fldCharType="end"/>
@@ -11933,6 +15289,626 @@
     <w:lvl w:ilvl="0">
       <w:start w:val="1"/>
       <w:numFmt w:val="decimal"/>
+      <w:lvlText w:val="%1."/>
+      <w:lvlJc w:val="left"/>
+      <w:pPr>
+        <w:tabs>
+          <w:tab w:val="num" w:pos="720"/>
+        </w:tabs>
+        <w:ind w:left="720" w:hanging="360"/>
+      </w:pPr>
+      <w:rPr>
+        <w:caps/>
+        <w:sz w:val="24"/>
+        <w:szCs w:val="24"/>
+      </w:rPr>
+    </w:lvl>
+    <w:lvl w:ilvl="1">
+      <w:start w:val="1"/>
+      <w:numFmt w:val="decimal"/>
+      <w:lvlText w:val="%2."/>
+      <w:lvlJc w:val="left"/>
+      <w:pPr>
+        <w:tabs>
+          <w:tab w:val="num" w:pos="1080"/>
+        </w:tabs>
+        <w:ind w:left="1080" w:hanging="360"/>
+      </w:pPr>
+      <w:rPr>
+        <w:caps/>
+        <w:sz w:val="24"/>
+        <w:szCs w:val="24"/>
+      </w:rPr>
+    </w:lvl>
+    <w:lvl w:ilvl="2">
+      <w:start w:val="1"/>
+      <w:numFmt w:val="decimal"/>
+      <w:lvlText w:val="%3."/>
+      <w:lvlJc w:val="left"/>
+      <w:pPr>
+        <w:tabs>
+          <w:tab w:val="num" w:pos="1440"/>
+        </w:tabs>
+        <w:ind w:left="1440" w:hanging="360"/>
+      </w:pPr>
+      <w:rPr>
+        <w:caps/>
+        <w:sz w:val="24"/>
+        <w:szCs w:val="24"/>
+      </w:rPr>
+    </w:lvl>
+    <w:lvl w:ilvl="3">
+      <w:start w:val="1"/>
+      <w:numFmt w:val="decimal"/>
+      <w:lvlText w:val="%4."/>
+      <w:lvlJc w:val="left"/>
+      <w:pPr>
+        <w:tabs>
+          <w:tab w:val="num" w:pos="1800"/>
+        </w:tabs>
+        <w:ind w:left="1800" w:hanging="360"/>
+      </w:pPr>
+      <w:rPr>
+        <w:caps/>
+        <w:sz w:val="24"/>
+        <w:szCs w:val="24"/>
+      </w:rPr>
+    </w:lvl>
+    <w:lvl w:ilvl="4">
+      <w:start w:val="1"/>
+      <w:numFmt w:val="decimal"/>
+      <w:lvlText w:val="%5."/>
+      <w:lvlJc w:val="left"/>
+      <w:pPr>
+        <w:tabs>
+          <w:tab w:val="num" w:pos="2160"/>
+        </w:tabs>
+        <w:ind w:left="2160" w:hanging="360"/>
+      </w:pPr>
+      <w:rPr>
+        <w:caps/>
+        <w:sz w:val="24"/>
+        <w:szCs w:val="24"/>
+      </w:rPr>
+    </w:lvl>
+    <w:lvl w:ilvl="5">
+      <w:start w:val="1"/>
+      <w:numFmt w:val="decimal"/>
+      <w:lvlText w:val="%6."/>
+      <w:lvlJc w:val="left"/>
+      <w:pPr>
+        <w:tabs>
+          <w:tab w:val="num" w:pos="2520"/>
+        </w:tabs>
+        <w:ind w:left="2520" w:hanging="360"/>
+      </w:pPr>
+      <w:rPr>
+        <w:caps/>
+        <w:sz w:val="24"/>
+        <w:szCs w:val="24"/>
+      </w:rPr>
+    </w:lvl>
+    <w:lvl w:ilvl="6">
+      <w:start w:val="1"/>
+      <w:numFmt w:val="decimal"/>
+      <w:lvlText w:val="%7."/>
+      <w:lvlJc w:val="left"/>
+      <w:pPr>
+        <w:tabs>
+          <w:tab w:val="num" w:pos="2880"/>
+        </w:tabs>
+        <w:ind w:left="2880" w:hanging="360"/>
+      </w:pPr>
+      <w:rPr>
+        <w:caps/>
+        <w:sz w:val="24"/>
+        <w:szCs w:val="24"/>
+      </w:rPr>
+    </w:lvl>
+    <w:lvl w:ilvl="7">
+      <w:start w:val="1"/>
+      <w:numFmt w:val="decimal"/>
+      <w:lvlText w:val="%8."/>
+      <w:lvlJc w:val="left"/>
+      <w:pPr>
+        <w:tabs>
+          <w:tab w:val="num" w:pos="3240"/>
+        </w:tabs>
+        <w:ind w:left="3240" w:hanging="360"/>
+      </w:pPr>
+      <w:rPr>
+        <w:caps/>
+        <w:sz w:val="24"/>
+        <w:szCs w:val="24"/>
+      </w:rPr>
+    </w:lvl>
+    <w:lvl w:ilvl="8">
+      <w:start w:val="1"/>
+      <w:numFmt w:val="decimal"/>
+      <w:lvlText w:val="%9."/>
+      <w:lvlJc w:val="left"/>
+      <w:pPr>
+        <w:tabs>
+          <w:tab w:val="num" w:pos="3600"/>
+        </w:tabs>
+        <w:ind w:left="3600" w:hanging="360"/>
+      </w:pPr>
+      <w:rPr>
+        <w:caps/>
+        <w:sz w:val="24"/>
+        <w:szCs w:val="24"/>
+      </w:rPr>
+    </w:lvl>
+  </w:abstractNum>
+  <w:abstractNum w:abstractNumId="11">
+    <w:lvl w:ilvl="0">
+      <w:start w:val="1"/>
+      <w:numFmt w:val="decimal"/>
+      <w:lvlText w:val="%1."/>
+      <w:lvlJc w:val="left"/>
+      <w:pPr>
+        <w:tabs>
+          <w:tab w:val="num" w:pos="720"/>
+        </w:tabs>
+        <w:ind w:left="720" w:hanging="360"/>
+      </w:pPr>
+      <w:rPr>
+        <w:caps/>
+        <w:sz w:val="24"/>
+        <w:szCs w:val="24"/>
+      </w:rPr>
+    </w:lvl>
+    <w:lvl w:ilvl="1">
+      <w:start w:val="1"/>
+      <w:numFmt w:val="decimal"/>
+      <w:lvlText w:val="%2."/>
+      <w:lvlJc w:val="left"/>
+      <w:pPr>
+        <w:tabs>
+          <w:tab w:val="num" w:pos="1080"/>
+        </w:tabs>
+        <w:ind w:left="1080" w:hanging="360"/>
+      </w:pPr>
+      <w:rPr>
+        <w:caps/>
+        <w:sz w:val="24"/>
+        <w:szCs w:val="24"/>
+      </w:rPr>
+    </w:lvl>
+    <w:lvl w:ilvl="2">
+      <w:start w:val="1"/>
+      <w:numFmt w:val="decimal"/>
+      <w:lvlText w:val="%3."/>
+      <w:lvlJc w:val="left"/>
+      <w:pPr>
+        <w:tabs>
+          <w:tab w:val="num" w:pos="1440"/>
+        </w:tabs>
+        <w:ind w:left="1440" w:hanging="360"/>
+      </w:pPr>
+      <w:rPr>
+        <w:caps/>
+        <w:sz w:val="24"/>
+        <w:szCs w:val="24"/>
+      </w:rPr>
+    </w:lvl>
+    <w:lvl w:ilvl="3">
+      <w:start w:val="1"/>
+      <w:numFmt w:val="decimal"/>
+      <w:lvlText w:val="%4."/>
+      <w:lvlJc w:val="left"/>
+      <w:pPr>
+        <w:tabs>
+          <w:tab w:val="num" w:pos="1800"/>
+        </w:tabs>
+        <w:ind w:left="1800" w:hanging="360"/>
+      </w:pPr>
+      <w:rPr>
+        <w:caps/>
+        <w:sz w:val="24"/>
+        <w:szCs w:val="24"/>
+      </w:rPr>
+    </w:lvl>
+    <w:lvl w:ilvl="4">
+      <w:start w:val="1"/>
+      <w:numFmt w:val="decimal"/>
+      <w:lvlText w:val="%5."/>
+      <w:lvlJc w:val="left"/>
+      <w:pPr>
+        <w:tabs>
+          <w:tab w:val="num" w:pos="2160"/>
+        </w:tabs>
+        <w:ind w:left="2160" w:hanging="360"/>
+      </w:pPr>
+      <w:rPr>
+        <w:caps/>
+        <w:sz w:val="24"/>
+        <w:szCs w:val="24"/>
+      </w:rPr>
+    </w:lvl>
+    <w:lvl w:ilvl="5">
+      <w:start w:val="1"/>
+      <w:numFmt w:val="decimal"/>
+      <w:lvlText w:val="%6."/>
+      <w:lvlJc w:val="left"/>
+      <w:pPr>
+        <w:tabs>
+          <w:tab w:val="num" w:pos="2520"/>
+        </w:tabs>
+        <w:ind w:left="2520" w:hanging="360"/>
+      </w:pPr>
+      <w:rPr>
+        <w:caps/>
+        <w:sz w:val="24"/>
+        <w:szCs w:val="24"/>
+      </w:rPr>
+    </w:lvl>
+    <w:lvl w:ilvl="6">
+      <w:start w:val="1"/>
+      <w:numFmt w:val="decimal"/>
+      <w:lvlText w:val="%7."/>
+      <w:lvlJc w:val="left"/>
+      <w:pPr>
+        <w:tabs>
+          <w:tab w:val="num" w:pos="2880"/>
+        </w:tabs>
+        <w:ind w:left="2880" w:hanging="360"/>
+      </w:pPr>
+      <w:rPr>
+        <w:caps/>
+        <w:sz w:val="24"/>
+        <w:szCs w:val="24"/>
+      </w:rPr>
+    </w:lvl>
+    <w:lvl w:ilvl="7">
+      <w:start w:val="1"/>
+      <w:numFmt w:val="decimal"/>
+      <w:lvlText w:val="%8."/>
+      <w:lvlJc w:val="left"/>
+      <w:pPr>
+        <w:tabs>
+          <w:tab w:val="num" w:pos="3240"/>
+        </w:tabs>
+        <w:ind w:left="3240" w:hanging="360"/>
+      </w:pPr>
+      <w:rPr>
+        <w:caps/>
+        <w:sz w:val="24"/>
+        <w:szCs w:val="24"/>
+      </w:rPr>
+    </w:lvl>
+    <w:lvl w:ilvl="8">
+      <w:start w:val="1"/>
+      <w:numFmt w:val="decimal"/>
+      <w:lvlText w:val="%9."/>
+      <w:lvlJc w:val="left"/>
+      <w:pPr>
+        <w:tabs>
+          <w:tab w:val="num" w:pos="3600"/>
+        </w:tabs>
+        <w:ind w:left="3600" w:hanging="360"/>
+      </w:pPr>
+      <w:rPr>
+        <w:caps/>
+        <w:sz w:val="24"/>
+        <w:szCs w:val="24"/>
+      </w:rPr>
+    </w:lvl>
+  </w:abstractNum>
+  <w:abstractNum w:abstractNumId="12">
+    <w:lvl w:ilvl="0">
+      <w:start w:val="1"/>
+      <w:numFmt w:val="decimal"/>
+      <w:lvlText w:val="%1."/>
+      <w:lvlJc w:val="left"/>
+      <w:pPr>
+        <w:tabs>
+          <w:tab w:val="num" w:pos="720"/>
+        </w:tabs>
+        <w:ind w:left="720" w:hanging="360"/>
+      </w:pPr>
+      <w:rPr>
+        <w:caps/>
+        <w:sz w:val="24"/>
+        <w:szCs w:val="24"/>
+      </w:rPr>
+    </w:lvl>
+    <w:lvl w:ilvl="1">
+      <w:start w:val="1"/>
+      <w:numFmt w:val="decimal"/>
+      <w:lvlText w:val="%2."/>
+      <w:lvlJc w:val="left"/>
+      <w:pPr>
+        <w:tabs>
+          <w:tab w:val="num" w:pos="1080"/>
+        </w:tabs>
+        <w:ind w:left="1080" w:hanging="360"/>
+      </w:pPr>
+      <w:rPr>
+        <w:caps/>
+        <w:sz w:val="24"/>
+        <w:szCs w:val="24"/>
+      </w:rPr>
+    </w:lvl>
+    <w:lvl w:ilvl="2">
+      <w:start w:val="1"/>
+      <w:numFmt w:val="decimal"/>
+      <w:lvlText w:val="%3."/>
+      <w:lvlJc w:val="left"/>
+      <w:pPr>
+        <w:tabs>
+          <w:tab w:val="num" w:pos="1440"/>
+        </w:tabs>
+        <w:ind w:left="1440" w:hanging="360"/>
+      </w:pPr>
+      <w:rPr>
+        <w:caps/>
+        <w:sz w:val="24"/>
+        <w:szCs w:val="24"/>
+      </w:rPr>
+    </w:lvl>
+    <w:lvl w:ilvl="3">
+      <w:start w:val="1"/>
+      <w:numFmt w:val="decimal"/>
+      <w:lvlText w:val="%4."/>
+      <w:lvlJc w:val="left"/>
+      <w:pPr>
+        <w:tabs>
+          <w:tab w:val="num" w:pos="1800"/>
+        </w:tabs>
+        <w:ind w:left="1800" w:hanging="360"/>
+      </w:pPr>
+      <w:rPr>
+        <w:caps/>
+        <w:sz w:val="24"/>
+        <w:szCs w:val="24"/>
+      </w:rPr>
+    </w:lvl>
+    <w:lvl w:ilvl="4">
+      <w:start w:val="1"/>
+      <w:numFmt w:val="decimal"/>
+      <w:lvlText w:val="%5."/>
+      <w:lvlJc w:val="left"/>
+      <w:pPr>
+        <w:tabs>
+          <w:tab w:val="num" w:pos="2160"/>
+        </w:tabs>
+        <w:ind w:left="2160" w:hanging="360"/>
+      </w:pPr>
+      <w:rPr>
+        <w:caps/>
+        <w:sz w:val="24"/>
+        <w:szCs w:val="24"/>
+      </w:rPr>
+    </w:lvl>
+    <w:lvl w:ilvl="5">
+      <w:start w:val="1"/>
+      <w:numFmt w:val="decimal"/>
+      <w:lvlText w:val="%6."/>
+      <w:lvlJc w:val="left"/>
+      <w:pPr>
+        <w:tabs>
+          <w:tab w:val="num" w:pos="2520"/>
+        </w:tabs>
+        <w:ind w:left="2520" w:hanging="360"/>
+      </w:pPr>
+      <w:rPr>
+        <w:caps/>
+        <w:sz w:val="24"/>
+        <w:szCs w:val="24"/>
+      </w:rPr>
+    </w:lvl>
+    <w:lvl w:ilvl="6">
+      <w:start w:val="1"/>
+      <w:numFmt w:val="decimal"/>
+      <w:lvlText w:val="%7."/>
+      <w:lvlJc w:val="left"/>
+      <w:pPr>
+        <w:tabs>
+          <w:tab w:val="num" w:pos="2880"/>
+        </w:tabs>
+        <w:ind w:left="2880" w:hanging="360"/>
+      </w:pPr>
+      <w:rPr>
+        <w:caps/>
+        <w:sz w:val="24"/>
+        <w:szCs w:val="24"/>
+      </w:rPr>
+    </w:lvl>
+    <w:lvl w:ilvl="7">
+      <w:start w:val="1"/>
+      <w:numFmt w:val="decimal"/>
+      <w:lvlText w:val="%8."/>
+      <w:lvlJc w:val="left"/>
+      <w:pPr>
+        <w:tabs>
+          <w:tab w:val="num" w:pos="3240"/>
+        </w:tabs>
+        <w:ind w:left="3240" w:hanging="360"/>
+      </w:pPr>
+      <w:rPr>
+        <w:caps/>
+        <w:sz w:val="24"/>
+        <w:szCs w:val="24"/>
+      </w:rPr>
+    </w:lvl>
+    <w:lvl w:ilvl="8">
+      <w:start w:val="1"/>
+      <w:numFmt w:val="decimal"/>
+      <w:lvlText w:val="%9."/>
+      <w:lvlJc w:val="left"/>
+      <w:pPr>
+        <w:tabs>
+          <w:tab w:val="num" w:pos="3600"/>
+        </w:tabs>
+        <w:ind w:left="3600" w:hanging="360"/>
+      </w:pPr>
+      <w:rPr>
+        <w:caps/>
+        <w:sz w:val="24"/>
+        <w:szCs w:val="24"/>
+      </w:rPr>
+    </w:lvl>
+  </w:abstractNum>
+  <w:abstractNum w:abstractNumId="13">
+    <w:lvl w:ilvl="0">
+      <w:start w:val="1"/>
+      <w:numFmt w:val="decimal"/>
+      <w:lvlText w:val="%1."/>
+      <w:lvlJc w:val="left"/>
+      <w:pPr>
+        <w:tabs>
+          <w:tab w:val="num" w:pos="720"/>
+        </w:tabs>
+        <w:ind w:left="720" w:hanging="360"/>
+      </w:pPr>
+      <w:rPr>
+        <w:caps/>
+        <w:sz w:val="24"/>
+        <w:szCs w:val="24"/>
+      </w:rPr>
+    </w:lvl>
+    <w:lvl w:ilvl="1">
+      <w:start w:val="1"/>
+      <w:numFmt w:val="decimal"/>
+      <w:lvlText w:val="%2."/>
+      <w:lvlJc w:val="left"/>
+      <w:pPr>
+        <w:tabs>
+          <w:tab w:val="num" w:pos="1080"/>
+        </w:tabs>
+        <w:ind w:left="1080" w:hanging="360"/>
+      </w:pPr>
+      <w:rPr>
+        <w:caps/>
+        <w:sz w:val="24"/>
+        <w:szCs w:val="24"/>
+      </w:rPr>
+    </w:lvl>
+    <w:lvl w:ilvl="2">
+      <w:start w:val="1"/>
+      <w:numFmt w:val="decimal"/>
+      <w:lvlText w:val="%3."/>
+      <w:lvlJc w:val="left"/>
+      <w:pPr>
+        <w:tabs>
+          <w:tab w:val="num" w:pos="1440"/>
+        </w:tabs>
+        <w:ind w:left="1440" w:hanging="360"/>
+      </w:pPr>
+      <w:rPr>
+        <w:caps/>
+        <w:sz w:val="24"/>
+        <w:szCs w:val="24"/>
+      </w:rPr>
+    </w:lvl>
+    <w:lvl w:ilvl="3">
+      <w:start w:val="1"/>
+      <w:numFmt w:val="decimal"/>
+      <w:lvlText w:val="%4."/>
+      <w:lvlJc w:val="left"/>
+      <w:pPr>
+        <w:tabs>
+          <w:tab w:val="num" w:pos="1800"/>
+        </w:tabs>
+        <w:ind w:left="1800" w:hanging="360"/>
+      </w:pPr>
+      <w:rPr>
+        <w:caps/>
+        <w:sz w:val="24"/>
+        <w:szCs w:val="24"/>
+      </w:rPr>
+    </w:lvl>
+    <w:lvl w:ilvl="4">
+      <w:start w:val="1"/>
+      <w:numFmt w:val="decimal"/>
+      <w:lvlText w:val="%5."/>
+      <w:lvlJc w:val="left"/>
+      <w:pPr>
+        <w:tabs>
+          <w:tab w:val="num" w:pos="2160"/>
+        </w:tabs>
+        <w:ind w:left="2160" w:hanging="360"/>
+      </w:pPr>
+      <w:rPr>
+        <w:caps/>
+        <w:sz w:val="24"/>
+        <w:szCs w:val="24"/>
+      </w:rPr>
+    </w:lvl>
+    <w:lvl w:ilvl="5">
+      <w:start w:val="1"/>
+      <w:numFmt w:val="decimal"/>
+      <w:lvlText w:val="%6."/>
+      <w:lvlJc w:val="left"/>
+      <w:pPr>
+        <w:tabs>
+          <w:tab w:val="num" w:pos="2520"/>
+        </w:tabs>
+        <w:ind w:left="2520" w:hanging="360"/>
+      </w:pPr>
+      <w:rPr>
+        <w:caps/>
+        <w:sz w:val="24"/>
+        <w:szCs w:val="24"/>
+      </w:rPr>
+    </w:lvl>
+    <w:lvl w:ilvl="6">
+      <w:start w:val="1"/>
+      <w:numFmt w:val="decimal"/>
+      <w:lvlText w:val="%7."/>
+      <w:lvlJc w:val="left"/>
+      <w:pPr>
+        <w:tabs>
+          <w:tab w:val="num" w:pos="2880"/>
+        </w:tabs>
+        <w:ind w:left="2880" w:hanging="360"/>
+      </w:pPr>
+      <w:rPr>
+        <w:caps/>
+        <w:sz w:val="24"/>
+        <w:szCs w:val="24"/>
+      </w:rPr>
+    </w:lvl>
+    <w:lvl w:ilvl="7">
+      <w:start w:val="1"/>
+      <w:numFmt w:val="decimal"/>
+      <w:lvlText w:val="%8."/>
+      <w:lvlJc w:val="left"/>
+      <w:pPr>
+        <w:tabs>
+          <w:tab w:val="num" w:pos="3240"/>
+        </w:tabs>
+        <w:ind w:left="3240" w:hanging="360"/>
+      </w:pPr>
+      <w:rPr>
+        <w:caps/>
+        <w:sz w:val="24"/>
+        <w:szCs w:val="24"/>
+      </w:rPr>
+    </w:lvl>
+    <w:lvl w:ilvl="8">
+      <w:start w:val="1"/>
+      <w:numFmt w:val="decimal"/>
+      <w:lvlText w:val="%9."/>
+      <w:lvlJc w:val="left"/>
+      <w:pPr>
+        <w:tabs>
+          <w:tab w:val="num" w:pos="3600"/>
+        </w:tabs>
+        <w:ind w:left="3600" w:hanging="360"/>
+      </w:pPr>
+      <w:rPr>
+        <w:caps/>
+        <w:sz w:val="24"/>
+        <w:szCs w:val="24"/>
+      </w:rPr>
+    </w:lvl>
+  </w:abstractNum>
+  <w:abstractNum w:abstractNumId="14">
+    <w:lvl w:ilvl="0">
+      <w:start w:val="1"/>
+      <w:numFmt w:val="decimal"/>
       <w:suff w:val="nothing"/>
       <w:lvlText w:val=""/>
       <w:lvlJc w:val="left"/>
@@ -12077,6 +16053,18 @@
   </w:num>
   <w:num w:numId="10">
     <w:abstractNumId w:val="10"/>
+  </w:num>
+  <w:num w:numId="11">
+    <w:abstractNumId w:val="11"/>
+  </w:num>
+  <w:num w:numId="12">
+    <w:abstractNumId w:val="12"/>
+  </w:num>
+  <w:num w:numId="13">
+    <w:abstractNumId w:val="13"/>
+  </w:num>
+  <w:num w:numId="14">
+    <w:abstractNumId w:val="14"/>
   </w:num>
 </w:numbering>
 </file>

</xml_diff>